<commit_message>
inicio del segundo problema de aplicación de las funciones a las ciencias económicas
</commit_message>
<xml_diff>
--- a/plan del curso_matematicas_I_administracion_empresas.docx
+++ b/plan del curso_matematicas_I_administracion_empresas.docx
@@ -415,7 +415,7 @@
                     <w:szCs w:val="20"/>
                     <w:lang w:val="es-ES" w:eastAsia="es-ES" w:bidi="ar-SA"/>
                   </w:rPr>
-                  <w:t>Seminario en didáctica de la aritmética</w:t>
+                  <w:t>Matemáticas I para administración de empresas</w:t>
                 </w:r>
               </w:sdtContent>
             </w:sdt>
@@ -519,7 +519,7 @@
                     <w:szCs w:val="20"/>
                     <w:lang w:val="es-ES" w:eastAsia="es-ES" w:bidi="ar-SA"/>
                   </w:rPr>
-                  <w:t>Licenciatura en matemáticas</w:t>
+                  <w:t>Administración de empresas de la Facultad de Ciencias Económicas de la Universidad de Antioquia</w:t>
                 </w:r>
               </w:sdtContent>
             </w:sdt>
@@ -603,7 +603,16 @@
                     <w:szCs w:val="20"/>
                     <w:lang w:val="es-ES" w:eastAsia="es-ES" w:bidi="ar-SA"/>
                   </w:rPr>
-                  <w:t>Facultad de Educación</w:t>
+                  <w:t xml:space="preserve">Facultad de Ciencias Económicas </w:t>
+                </w:r>
+                <w:r>
+                  <w:rPr>
+                    <w:rFonts w:eastAsia="Times New Roman" w:cs="Times New Roman" w:ascii="Calibri" w:hAnsi="Calibri"/>
+                    <w:kern w:val="0"/>
+                    <w:sz w:val="22"/>
+                    <w:szCs w:val="20"/>
+                    <w:lang w:val="es-ES" w:eastAsia="es-ES" w:bidi="ar-SA"/>
+                  </w:rPr>
                 </w:r>
               </w:sdtContent>
             </w:sdt>
@@ -927,22 +936,22 @@
                     <w:lang w:val="es-ES" w:eastAsia="es-ES" w:bidi="ar-SA"/>
                   </w:rPr>
                 </w:r>
-                <w:r>
-                  <w:rPr>
-                    <w:rFonts w:eastAsia="Calibri" w:cs="Calibri" w:ascii="Calibri" w:hAnsi="Calibri"/>
-                    <w:color w:val="222222"/>
-                    <w:kern w:val="0"/>
-                    <w:position w:val="0"/>
-                    <w:sz w:val="24"/>
-                    <w:sz w:val="24"/>
-                    <w:szCs w:val="20"/>
-                    <w:vertAlign w:val="baseline"/>
-                    <w:lang w:val="es-ES" w:eastAsia="es-ES" w:bidi="ar-SA"/>
-                  </w:rPr>
-                  <w:t>2096232</w:t>
-                </w:r>
               </w:sdtContent>
             </w:sdt>
+            <w:r>
+              <w:rPr>
+                <w:rFonts w:eastAsia="Calibri" w:cs="Calibri" w:ascii="Calibri" w:hAnsi="Calibri"/>
+                <w:color w:val="222222"/>
+                <w:kern w:val="0"/>
+                <w:position w:val="0"/>
+                <w:sz w:val="24"/>
+                <w:sz w:val="24"/>
+                <w:szCs w:val="20"/>
+                <w:vertAlign w:val="baseline"/>
+                <w:lang w:val="es-ES" w:eastAsia="es-ES" w:bidi="ar-SA"/>
+              </w:rPr>
+              <w:t>1513319</w:t>
+            </w:r>
           </w:p>
         </w:tc>
       </w:tr>
@@ -1361,7 +1370,7 @@
               <w:sdtPr>
                 <w:id w:val="-838234114"/>
                 <w14:checkbox>
-                  <w14:checked w14:val="0"/>
+                  <w14:checked w14:val="1"/>
                   <w14:checkedState w14:val="2612"/>
                   <w14:uncheckedState w14:val="2610"/>
                 </w14:checkbox>
@@ -1378,13 +1387,22 @@
                 </w:r>
                 <w:r>
                   <w:rPr>
+                    <w:rFonts w:eastAsia="Times New Roman" w:cs="Calibri" w:ascii="Calibri" w:hAnsi="Calibri"/>
+                    <w:kern w:val="0"/>
+                    <w:sz w:val="22"/>
+                    <w:szCs w:val="22"/>
+                    <w:lang w:val="es-ES" w:eastAsia="es-ES" w:bidi="ar-SA"/>
+                  </w:rPr>
+                  <w:t>☒</w:t>
+                </w:r>
+                <w:r>
+                  <w:rPr>
                     <w:rFonts w:eastAsia="MS Gothic" w:cs="Segoe UI Symbol" w:ascii="Segoe UI Symbol" w:hAnsi="Segoe UI Symbol"/>
                     <w:kern w:val="0"/>
                     <w:sz w:val="22"/>
                     <w:szCs w:val="22"/>
                     <w:lang w:val="es-ES" w:eastAsia="es-ES" w:bidi="ar-SA"/>
                   </w:rPr>
-                  <w:t>☐</w:t>
                 </w:r>
               </w:sdtContent>
             </w:sdt>
@@ -1402,7 +1420,7 @@
               <w:sdtPr>
                 <w:id w:val="996617153"/>
                 <w14:checkbox>
-                  <w14:checked w14:val="0"/>
+                  <w14:checked w14:val="1"/>
                   <w14:checkedState w14:val="2612"/>
                   <w14:uncheckedState w14:val="2610"/>
                 </w14:checkbox>
@@ -1419,13 +1437,22 @@
                 </w:r>
                 <w:r>
                   <w:rPr>
+                    <w:rFonts w:eastAsia="Times New Roman" w:cs="Calibri" w:ascii="Calibri" w:hAnsi="Calibri"/>
+                    <w:kern w:val="0"/>
+                    <w:sz w:val="22"/>
+                    <w:szCs w:val="22"/>
+                    <w:lang w:val="es-ES" w:eastAsia="es-ES" w:bidi="ar-SA"/>
+                  </w:rPr>
+                  <w:t>☒</w:t>
+                </w:r>
+                <w:r>
+                  <w:rPr>
                     <w:rFonts w:eastAsia="MS Gothic" w:cs="Calibri" w:ascii="MS Gothic" w:hAnsi="MS Gothic"/>
                     <w:kern w:val="0"/>
                     <w:sz w:val="22"/>
                     <w:szCs w:val="22"/>
                     <w:lang w:val="es-ES" w:eastAsia="es-ES" w:bidi="ar-SA"/>
                   </w:rPr>
-                  <w:t>☐</w:t>
                 </w:r>
               </w:sdtContent>
             </w:sdt>
@@ -1992,7 +2019,6 @@
                   <w:docPart w:val="F1D1774FF2A04B08A43683159AF1FA9C"/>
                 </w:placeholder>
                 <w:id w:val="-2032248436"/>
-                <w:showingPlcHdr/>
               </w:sdtPr>
               <w:sdtContent>
                 <w:r>
@@ -2007,6 +2033,17 @@
                 </w:r>
                 <w:r>
                   <w:rPr>
+                    <w:rFonts w:eastAsia="Times New Roman" w:cs="Times New Roman" w:ascii="Calibri" w:hAnsi="Calibri"/>
+                    <w:b/>
+                    <w:kern w:val="0"/>
+                    <w:sz w:val="22"/>
+                    <w:szCs w:val="22"/>
+                    <w:lang w:val="es-ES" w:eastAsia="es-ES" w:bidi="ar-SA"/>
+                  </w:rPr>
+                  <w:t>4</w:t>
+                </w:r>
+                <w:r>
+                  <w:rPr>
                     <w:rStyle w:val="PlaceholderText"/>
                     <w:rFonts w:eastAsia="Times New Roman" w:cs="Times New Roman" w:ascii="Calibri" w:hAnsi="Calibri"/>
                     <w:kern w:val="0"/>
@@ -2014,7 +2051,6 @@
                     <w:szCs w:val="20"/>
                     <w:lang w:val="es-ES" w:eastAsia="es-ES" w:bidi="ar-SA"/>
                   </w:rPr>
-                  <w:t>Número</w:t>
                 </w:r>
               </w:sdtContent>
             </w:sdt>
@@ -2087,7 +2123,6 @@
                   <w:docPart w:val="6C219CB9CB3E4FCCB23DCA005413741D"/>
                 </w:placeholder>
                 <w:id w:val="-2119747275"/>
-                <w:showingPlcHdr/>
               </w:sdtPr>
               <w:sdtContent>
                 <w:r>
@@ -2100,6 +2135,15 @@
                 </w:r>
                 <w:r>
                   <w:rPr>
+                    <w:rFonts w:eastAsia="Times New Roman" w:cs="Times New Roman" w:ascii="Calibri" w:hAnsi="Calibri" w:asciiTheme="minorHAnsi" w:hAnsiTheme="minorHAnsi"/>
+                    <w:kern w:val="0"/>
+                    <w:szCs w:val="20"/>
+                    <w:lang w:val="es-ES" w:eastAsia="es-ES" w:bidi="ar-SA"/>
+                  </w:rPr>
+                  <w:t>80</w:t>
+                </w:r>
+                <w:r>
+                  <w:rPr>
                     <w:rStyle w:val="PlaceholderText"/>
                     <w:rFonts w:eastAsia="Times New Roman" w:cs="Times New Roman" w:ascii="Calibri" w:hAnsi="Calibri"/>
                     <w:kern w:val="0"/>
@@ -2107,7 +2151,6 @@
                     <w:szCs w:val="20"/>
                     <w:lang w:val="es-ES" w:eastAsia="es-ES" w:bidi="ar-SA"/>
                   </w:rPr>
-                  <w:t>Número</w:t>
                 </w:r>
               </w:sdtContent>
             </w:sdt>
@@ -2168,7 +2211,6 @@
                 <w:placeholder>
                   <w:docPart w:val="695B84140CCB4BCE85DD46F9BF78EB2A"/>
                 </w:placeholder>
-                <w:showingPlcHdr/>
                 <w:text/>
               </w:sdtPr>
               <w:sdtContent>
@@ -2191,7 +2233,7 @@
                     <w:szCs w:val="20"/>
                     <w:lang w:val="es-ES" w:eastAsia="es-ES" w:bidi="ar-SA"/>
                   </w:rPr>
-                  <w:t>Número</w:t>
+                  <w:t>80</w:t>
                 </w:r>
               </w:sdtContent>
             </w:sdt>
@@ -2268,13 +2310,22 @@
                 <w:r>
                   <w:rPr>
                     <w:rFonts w:eastAsia="Times New Roman" w:cs="Times New Roman" w:ascii="Calibri" w:hAnsi="Calibri" w:asciiTheme="minorHAnsi" w:hAnsiTheme="minorHAnsi"/>
+                    <w:kern w:val="0"/>
+                    <w:szCs w:val="20"/>
+                    <w:lang w:val="es-ES" w:eastAsia="es-ES" w:bidi="ar-SA"/>
+                  </w:rPr>
+                  <w:t>160</w:t>
+                </w:r>
+                <w:r>
+                  <w:rPr>
+                    <w:rFonts w:eastAsia="Times New Roman" w:cs="Times New Roman" w:ascii="Calibri" w:hAnsi="Calibri" w:asciiTheme="minorHAnsi" w:hAnsiTheme="minorHAnsi"/>
                     <w:color w:themeColor="background1" w:themeShade="80" w:val="808080"/>
                     <w:kern w:val="0"/>
                     <w:sz w:val="20"/>
                     <w:szCs w:val="20"/>
                     <w:lang w:val="es-ES" w:eastAsia="es-ES" w:bidi="ar-SA"/>
                   </w:rPr>
-                  <w:t>Número (suma de las horas de interacción estudiante-profesor y de trabajo independiente).</w:t>
+                  <w:t xml:space="preserve"> (suma de las horas de interacción estudiante-profesor y de trabajo independiente).</w:t>
                 </w:r>
               </w:sdtContent>
             </w:sdt>
@@ -2358,7 +2409,6 @@
                   <w:docPart w:val="27EE9E9930094F388BD19C9630602FE4"/>
                 </w:placeholder>
                 <w:id w:val="1265809342"/>
-                <w:showingPlcHdr/>
               </w:sdtPr>
               <w:sdtContent>
                 <w:r>
@@ -2371,6 +2421,15 @@
                 </w:r>
                 <w:r>
                   <w:rPr>
+                    <w:rFonts w:eastAsia="Times New Roman" w:cs="Times New Roman" w:ascii="Calibri" w:hAnsi="Calibri" w:asciiTheme="minorHAnsi" w:hAnsiTheme="minorHAnsi"/>
+                    <w:kern w:val="0"/>
+                    <w:szCs w:val="20"/>
+                    <w:lang w:val="es-ES" w:eastAsia="es-ES" w:bidi="ar-SA"/>
+                  </w:rPr>
+                  <w:t>80</w:t>
+                </w:r>
+                <w:r>
+                  <w:rPr>
                     <w:rStyle w:val="PlaceholderText"/>
                     <w:rFonts w:eastAsia="Times New Roman" w:cs="Times New Roman" w:ascii="Calibri" w:hAnsi="Calibri"/>
                     <w:kern w:val="0"/>
@@ -2378,7 +2437,6 @@
                     <w:szCs w:val="20"/>
                     <w:lang w:val="es-ES" w:eastAsia="es-ES" w:bidi="ar-SA"/>
                   </w:rPr>
-                  <w:t>Número</w:t>
                 </w:r>
               </w:sdtContent>
             </w:sdt>
@@ -2439,7 +2497,6 @@
                 <w:placeholder>
                   <w:docPart w:val="F7481A5E57C1465FAB531476BE7C6637"/>
                 </w:placeholder>
-                <w:showingPlcHdr/>
                 <w:text/>
               </w:sdtPr>
               <w:sdtContent>
@@ -2462,7 +2519,7 @@
                     <w:szCs w:val="20"/>
                     <w:lang w:val="es-ES" w:eastAsia="es-ES" w:bidi="ar-SA"/>
                   </w:rPr>
-                  <w:t>Número</w:t>
+                  <w:t>0</w:t>
                 </w:r>
               </w:sdtContent>
             </w:sdt>
@@ -2523,7 +2580,6 @@
                   <w:docPart w:val="32D5647E08BB4071BC9F5D391CE1D9AC"/>
                 </w:placeholder>
                 <w:id w:val="1788384500"/>
-                <w:showingPlcHdr/>
               </w:sdtPr>
               <w:sdtContent>
                 <w:r>
@@ -2536,6 +2592,15 @@
                 </w:r>
                 <w:r>
                   <w:rPr>
+                    <w:rFonts w:eastAsia="Times New Roman" w:cs="Times New Roman" w:ascii="Calibri" w:hAnsi="Calibri" w:asciiTheme="minorHAnsi" w:hAnsiTheme="minorHAnsi"/>
+                    <w:kern w:val="0"/>
+                    <w:szCs w:val="20"/>
+                    <w:lang w:val="es-ES" w:eastAsia="es-ES" w:bidi="ar-SA"/>
+                  </w:rPr>
+                  <w:t>80</w:t>
+                </w:r>
+                <w:r>
+                  <w:rPr>
                     <w:rStyle w:val="PlaceholderText"/>
                     <w:rFonts w:eastAsia="Times New Roman" w:cs="Times New Roman" w:ascii="Calibri" w:hAnsi="Calibri"/>
                     <w:kern w:val="0"/>
@@ -2543,7 +2608,6 @@
                     <w:szCs w:val="20"/>
                     <w:lang w:val="es-ES" w:eastAsia="es-ES" w:bidi="ar-SA"/>
                   </w:rPr>
-                  <w:t>Número</w:t>
                 </w:r>
               </w:sdtContent>
             </w:sdt>
@@ -2772,7 +2836,7 @@
                 <w:shd w:fill="FFFFFF" w:val="clear"/>
                 <w:lang w:val="es-ES" w:eastAsia="es-ES" w:bidi="ar-SA"/>
               </w:rPr>
-              <w:t>Este curso lo estamos construyendo con un enfoque aplicativo a las ciencias económicas y con una metodología de enseñanza de Aprendizaje basado en problemas económicos.</w:t>
+              <w:t>El curso de Matemáticas I para Ciencias Económicas o Administración de Empresas con enfoque ABP (Aprendizaje Basado en Problemas) y metodología de aula invertida que describiste parece ser una experiencia educativa dinámica e innovadora. Aquí tienes una descripción general:</w:t>
             </w:r>
           </w:p>
           <w:p>
@@ -2815,14 +2879,16 @@
                 <w:shd w:fill="FFFFFF" w:val="clear"/>
                 <w:lang w:val="es-ES" w:eastAsia="es-ES" w:bidi="ar-SA"/>
               </w:rPr>
-              <w:t>Sólida formación académica resultado de la imbricación entre los saberes disciplinares, didácticos y pedagógicos.</w:t>
-            </w:r>
-          </w:p>
-          <w:p>
-            <w:pPr>
-              <w:pStyle w:val="Normal"/>
-              <w:suppressAutoHyphens w:val="true"/>
-              <w:ind w:hanging="0" w:left="0" w:right="0"/>
+              <w:t>**Nombre del Curso:** Matemáticas I para Ciencias Económicas y Administración de Empresas.</w:t>
+            </w:r>
+          </w:p>
+          <w:p>
+            <w:pPr>
+              <w:pStyle w:val="Normal"/>
+              <w:widowControl/>
+              <w:suppressAutoHyphens w:val="true"/>
+              <w:spacing w:before="0" w:after="0"/>
+              <w:jc w:val="both"/>
               <w:rPr>
                 <w:color w:val="000000"/>
                 <w:highlight w:val="none"/>
@@ -2830,18 +2896,16 @@
               </w:rPr>
             </w:pPr>
             <w:r>
-              <w:rPr>
-                <w:color w:val="000000"/>
-                <w:shd w:fill="FFFFFF" w:val="clear"/>
-              </w:rPr>
-              <w:t>Apropiación de epistemologías, teorías y metodologías de investigación en Educación Matemática, que le posibiliten desempeñarse de manera asertiva, prospectiva y crítica en los procesos de enseñanza de las matemáticas en los diversos contextos educativos (escolares y no escolares).</w:t>
-            </w:r>
-          </w:p>
-          <w:p>
-            <w:pPr>
-              <w:pStyle w:val="Normal"/>
-              <w:suppressAutoHyphens w:val="true"/>
-              <w:ind w:hanging="0" w:left="0" w:right="0"/>
+              <w:rPr/>
+            </w:r>
+          </w:p>
+          <w:p>
+            <w:pPr>
+              <w:pStyle w:val="Normal"/>
+              <w:widowControl/>
+              <w:suppressAutoHyphens w:val="true"/>
+              <w:spacing w:before="0" w:after="0"/>
+              <w:jc w:val="both"/>
               <w:rPr>
                 <w:color w:val="000000"/>
                 <w:highlight w:val="none"/>
@@ -2850,17 +2914,24 @@
             </w:pPr>
             <w:r>
               <w:rPr>
+                <w:rFonts w:eastAsia="Times New Roman" w:cs="Times New Roman" w:ascii="Calibri" w:hAnsi="Calibri"/>
                 <w:color w:val="000000"/>
+                <w:kern w:val="0"/>
+                <w:sz w:val="22"/>
+                <w:szCs w:val="22"/>
                 <w:shd w:fill="FFFFFF" w:val="clear"/>
-              </w:rPr>
-              <w:t>Reconocimiento de sí mismo como un ser ético, estético y político para contribuir a las transformaciones sociales.</w:t>
-            </w:r>
-          </w:p>
-          <w:p>
-            <w:pPr>
-              <w:pStyle w:val="Normal"/>
-              <w:suppressAutoHyphens w:val="true"/>
-              <w:ind w:hanging="0" w:left="0" w:right="0"/>
+                <w:lang w:val="es-ES" w:eastAsia="es-ES" w:bidi="ar-SA"/>
+              </w:rPr>
+              <w:t>**Metodología de Enseñanza:** Aprendizaje Basado en Problemas (ABP) y enfoque pedagógico de aula invertida.</w:t>
+            </w:r>
+          </w:p>
+          <w:p>
+            <w:pPr>
+              <w:pStyle w:val="Normal"/>
+              <w:widowControl/>
+              <w:suppressAutoHyphens w:val="true"/>
+              <w:spacing w:before="0" w:after="0"/>
+              <w:jc w:val="both"/>
               <w:rPr>
                 <w:color w:val="000000"/>
                 <w:highlight w:val="none"/>
@@ -2868,18 +2939,16 @@
               </w:rPr>
             </w:pPr>
             <w:r>
-              <w:rPr>
-                <w:color w:val="000000"/>
-                <w:shd w:fill="FFFFFF" w:val="clear"/>
-              </w:rPr>
-              <w:t>Reconocimiento del papel de la Educación Matemática en la formación de seres humanos críticos y reflexivos.</w:t>
-            </w:r>
-          </w:p>
-          <w:p>
-            <w:pPr>
-              <w:pStyle w:val="Normal"/>
-              <w:suppressAutoHyphens w:val="true"/>
-              <w:ind w:hanging="0" w:left="0" w:right="0"/>
+              <w:rPr/>
+            </w:r>
+          </w:p>
+          <w:p>
+            <w:pPr>
+              <w:pStyle w:val="Normal"/>
+              <w:widowControl/>
+              <w:suppressAutoHyphens w:val="true"/>
+              <w:spacing w:before="0" w:after="0"/>
+              <w:jc w:val="both"/>
               <w:rPr>
                 <w:color w:val="000000"/>
                 <w:highlight w:val="none"/>
@@ -2888,17 +2957,24 @@
             </w:pPr>
             <w:r>
               <w:rPr>
+                <w:rFonts w:eastAsia="Times New Roman" w:cs="Times New Roman" w:ascii="Calibri" w:hAnsi="Calibri"/>
                 <w:color w:val="000000"/>
+                <w:kern w:val="0"/>
+                <w:sz w:val="22"/>
+                <w:szCs w:val="22"/>
                 <w:shd w:fill="FFFFFF" w:val="clear"/>
-              </w:rPr>
-              <w:t>Convicción de que su formación como profesor es un proceso continuo. Proceso que se fortalece a través de la reflexión antes, durante y después de su práctica pedagógica; proceso que se fortalece también desde su aproximación constante a fuentes epistemológicas, teóricas y metodológicas, y desde el trabajo colaborativo con pares académicos.</w:t>
-            </w:r>
-          </w:p>
-          <w:p>
-            <w:pPr>
-              <w:pStyle w:val="Normal"/>
-              <w:suppressAutoHyphens w:val="true"/>
-              <w:ind w:hanging="0" w:left="0" w:right="0"/>
+                <w:lang w:val="es-ES" w:eastAsia="es-ES" w:bidi="ar-SA"/>
+              </w:rPr>
+              <w:t>**Plataformas de Acceso a Contenido:** Los estudiantes tienen acceso previo a las clases mediante cuadernos Jupyter publicados en GitHub. Estos cuadernos están vinculados a videos de clases en YouTube que apoyan la lectura interactiva y experimental de los conceptos presentados en los cuadernos.</w:t>
+            </w:r>
+          </w:p>
+          <w:p>
+            <w:pPr>
+              <w:pStyle w:val="Normal"/>
+              <w:widowControl/>
+              <w:suppressAutoHyphens w:val="true"/>
+              <w:spacing w:before="0" w:after="0"/>
+              <w:jc w:val="both"/>
               <w:rPr>
                 <w:color w:val="000000"/>
                 <w:highlight w:val="none"/>
@@ -2906,18 +2982,16 @@
               </w:rPr>
             </w:pPr>
             <w:r>
-              <w:rPr>
-                <w:color w:val="000000"/>
-                <w:shd w:fill="FFFFFF" w:val="clear"/>
-              </w:rPr>
-              <w:t>Compromiso con los procesos de reflexión y de investigación sobre la enseñanza y el aprendizaje de las matemáticas, en diversos contextos escolares y no escolares.</w:t>
-            </w:r>
-          </w:p>
-          <w:p>
-            <w:pPr>
-              <w:pStyle w:val="Normal"/>
-              <w:suppressAutoHyphens w:val="true"/>
-              <w:ind w:hanging="0" w:left="0" w:right="0"/>
+              <w:rPr/>
+            </w:r>
+          </w:p>
+          <w:p>
+            <w:pPr>
+              <w:pStyle w:val="Normal"/>
+              <w:widowControl/>
+              <w:suppressAutoHyphens w:val="true"/>
+              <w:spacing w:before="0" w:after="0"/>
+              <w:jc w:val="both"/>
               <w:rPr>
                 <w:color w:val="000000"/>
                 <w:highlight w:val="none"/>
@@ -2926,17 +3000,24 @@
             </w:pPr>
             <w:r>
               <w:rPr>
+                <w:rFonts w:eastAsia="Times New Roman" w:cs="Times New Roman" w:ascii="Calibri" w:hAnsi="Calibri"/>
                 <w:color w:val="000000"/>
+                <w:kern w:val="0"/>
+                <w:sz w:val="22"/>
+                <w:szCs w:val="22"/>
                 <w:shd w:fill="FFFFFF" w:val="clear"/>
-              </w:rPr>
-              <w:t>Profesional de la educación matemática que se desempeñe como consultor y asesor capaz de diseñar, gestionar y evaluar propuestas, programas, planes y proyectos educativos, pedagógicos, didácticos y curriculares, disciplinares e interdisciplinares en diversos contextos escolares y no escolares.</w:t>
-            </w:r>
-          </w:p>
-          <w:p>
-            <w:pPr>
-              <w:pStyle w:val="Normal"/>
-              <w:suppressAutoHyphens w:val="true"/>
-              <w:ind w:hanging="0" w:left="0" w:right="0"/>
+                <w:lang w:val="es-ES" w:eastAsia="es-ES" w:bidi="ar-SA"/>
+              </w:rPr>
+              <w:t>**Objetivos del Curso:**</w:t>
+            </w:r>
+          </w:p>
+          <w:p>
+            <w:pPr>
+              <w:pStyle w:val="Normal"/>
+              <w:widowControl/>
+              <w:suppressAutoHyphens w:val="true"/>
+              <w:spacing w:before="0" w:after="0"/>
+              <w:jc w:val="both"/>
               <w:rPr>
                 <w:color w:val="000000"/>
                 <w:highlight w:val="none"/>
@@ -2945,16 +3026,24 @@
             </w:pPr>
             <w:r>
               <w:rPr>
+                <w:rFonts w:eastAsia="Times New Roman" w:cs="Times New Roman" w:ascii="Calibri" w:hAnsi="Calibri"/>
                 <w:color w:val="000000"/>
+                <w:kern w:val="0"/>
+                <w:sz w:val="22"/>
+                <w:szCs w:val="22"/>
                 <w:shd w:fill="FFFFFF" w:val="clear"/>
-              </w:rPr>
-              <w:t>Profesional de la educación matemática capaz de participar en redes y comunidades académicas e investigativas (nacionales o internacionales) de producción científica abierta.</w:t>
-            </w:r>
-          </w:p>
-          <w:p>
-            <w:pPr>
-              <w:pStyle w:val="Normal"/>
-              <w:suppressAutoHyphens w:val="true"/>
+                <w:lang w:val="es-ES" w:eastAsia="es-ES" w:bidi="ar-SA"/>
+              </w:rPr>
+              <w:t>1. Desarrollar el pensamiento variacional de los administradores de empresas y contadores a través del aprendizaje de conceptos matemáticos fundamentales.</w:t>
+            </w:r>
+          </w:p>
+          <w:p>
+            <w:pPr>
+              <w:pStyle w:val="Normal"/>
+              <w:widowControl/>
+              <w:suppressAutoHyphens w:val="true"/>
+              <w:spacing w:before="0" w:after="0"/>
+              <w:jc w:val="both"/>
               <w:rPr>
                 <w:color w:val="000000"/>
                 <w:highlight w:val="none"/>
@@ -2963,9 +3052,15 @@
             </w:pPr>
             <w:r>
               <w:rPr>
+                <w:rFonts w:eastAsia="Times New Roman" w:cs="Times New Roman" w:ascii="Calibri" w:hAnsi="Calibri"/>
                 <w:color w:val="000000"/>
+                <w:kern w:val="0"/>
+                <w:sz w:val="22"/>
+                <w:szCs w:val="22"/>
                 <w:shd w:fill="FFFFFF" w:val="clear"/>
-              </w:rPr>
+                <w:lang w:val="es-ES" w:eastAsia="es-ES" w:bidi="ar-SA"/>
+              </w:rPr>
+              <w:t>2. Fomentar el pensamiento computacional mediante la enseñanza del lenguaje de programación Python para la definición y visualización de funciones económicas.</w:t>
             </w:r>
           </w:p>
           <w:p>
@@ -2991,13 +3086,16 @@
                 <w:shd w:fill="FFFFFF" w:val="clear"/>
                 <w:lang w:val="es-ES" w:eastAsia="es-ES" w:bidi="ar-SA"/>
               </w:rPr>
-              <w:t>Resultados de aprendizaje:</w:t>
-            </w:r>
-          </w:p>
-          <w:p>
-            <w:pPr>
-              <w:pStyle w:val="Normal"/>
-              <w:suppressAutoHyphens w:val="true"/>
+              <w:t>3. Mejorar las habilidades de comunicación científica de los estudiantes mediante la enseñanza de los lenguajes Markdown y LaTeX, facilitando la edición profesional de problemas científicos económicos.</w:t>
+            </w:r>
+          </w:p>
+          <w:p>
+            <w:pPr>
+              <w:pStyle w:val="Normal"/>
+              <w:widowControl/>
+              <w:suppressAutoHyphens w:val="true"/>
+              <w:spacing w:before="0" w:after="0"/>
+              <w:jc w:val="both"/>
               <w:rPr>
                 <w:color w:val="000000"/>
                 <w:highlight w:val="none"/>
@@ -3006,16 +3104,24 @@
             </w:pPr>
             <w:r>
               <w:rPr>
+                <w:rFonts w:eastAsia="Times New Roman" w:cs="Times New Roman" w:ascii="Calibri" w:hAnsi="Calibri"/>
                 <w:color w:val="000000"/>
+                <w:kern w:val="0"/>
+                <w:sz w:val="22"/>
+                <w:szCs w:val="22"/>
                 <w:shd w:fill="FFFFFF" w:val="clear"/>
-              </w:rPr>
-            </w:r>
-          </w:p>
-          <w:p>
-            <w:pPr>
-              <w:pStyle w:val="Normal"/>
-              <w:suppressAutoHyphens w:val="true"/>
-              <w:ind w:hanging="0" w:left="0" w:right="0"/>
+                <w:lang w:val="es-ES" w:eastAsia="es-ES" w:bidi="ar-SA"/>
+              </w:rPr>
+              <w:t>4. Introducir a los estudiantes al lenguaje Python en cuadernos Jupyter para familiarizarlos con la ciencia de datos, el machine learning y la inteligencia artificial, con el objetivo de mejorar sus habilidades para su desempeño profesional futuro.</w:t>
+            </w:r>
+          </w:p>
+          <w:p>
+            <w:pPr>
+              <w:pStyle w:val="Normal"/>
+              <w:widowControl/>
+              <w:suppressAutoHyphens w:val="true"/>
+              <w:spacing w:before="0" w:after="0"/>
+              <w:jc w:val="both"/>
               <w:rPr>
                 <w:color w:val="000000"/>
                 <w:highlight w:val="none"/>
@@ -3023,18 +3129,16 @@
               </w:rPr>
             </w:pPr>
             <w:r>
-              <w:rPr>
-                <w:color w:val="000000"/>
-                <w:shd w:fill="FFFFFF" w:val="clear"/>
-              </w:rPr>
-              <w:t>* Comprender los fundamentos teóricos y metodológicos de las matemáticas, su historia y su didáctica, para diseñar propuestas educativas que promuevan el pensamiento matemático de los estudiantes en la educación básica, media y terciaria.</w:t>
-            </w:r>
-          </w:p>
-          <w:p>
-            <w:pPr>
-              <w:pStyle w:val="Normal"/>
-              <w:suppressAutoHyphens w:val="true"/>
-              <w:ind w:hanging="0" w:left="0" w:right="0"/>
+              <w:rPr/>
+            </w:r>
+          </w:p>
+          <w:p>
+            <w:pPr>
+              <w:pStyle w:val="Normal"/>
+              <w:widowControl/>
+              <w:suppressAutoHyphens w:val="true"/>
+              <w:spacing w:before="0" w:after="0"/>
+              <w:jc w:val="both"/>
               <w:rPr>
                 <w:color w:val="000000"/>
                 <w:highlight w:val="none"/>
@@ -3043,17 +3147,24 @@
             </w:pPr>
             <w:r>
               <w:rPr>
+                <w:rFonts w:eastAsia="Times New Roman" w:cs="Times New Roman" w:ascii="Calibri" w:hAnsi="Calibri"/>
                 <w:color w:val="000000"/>
+                <w:kern w:val="0"/>
+                <w:sz w:val="22"/>
+                <w:szCs w:val="22"/>
                 <w:shd w:fill="FFFFFF" w:val="clear"/>
-              </w:rPr>
-              <w:t>* Interpretar los diferentes marcos epistemológicos, metodológicos, políticos, éticos y estéticos relativos a la educación matemática como campo de saberes y prácticas, a partir de los cuales desarrolla una discusión situada sobre problemas de la profesión y la toma de decisiones en su práctica profesional.</w:t>
-            </w:r>
-          </w:p>
-          <w:p>
-            <w:pPr>
-              <w:pStyle w:val="Normal"/>
-              <w:suppressAutoHyphens w:val="true"/>
-              <w:ind w:hanging="0" w:left="0" w:right="0"/>
+                <w:lang w:val="es-ES" w:eastAsia="es-ES" w:bidi="ar-SA"/>
+              </w:rPr>
+              <w:t>**Contenido del Curso:**</w:t>
+            </w:r>
+          </w:p>
+          <w:p>
+            <w:pPr>
+              <w:pStyle w:val="Normal"/>
+              <w:widowControl/>
+              <w:suppressAutoHyphens w:val="true"/>
+              <w:spacing w:before="0" w:after="0"/>
+              <w:jc w:val="both"/>
               <w:rPr>
                 <w:color w:val="000000"/>
                 <w:highlight w:val="none"/>
@@ -3062,17 +3173,24 @@
             </w:pPr>
             <w:r>
               <w:rPr>
+                <w:rFonts w:eastAsia="Times New Roman" w:cs="Times New Roman" w:ascii="Calibri" w:hAnsi="Calibri"/>
                 <w:color w:val="000000"/>
+                <w:kern w:val="0"/>
+                <w:sz w:val="22"/>
+                <w:szCs w:val="22"/>
                 <w:shd w:fill="FFFFFF" w:val="clear"/>
-              </w:rPr>
-              <w:t>* Conocer los problemas y paradigmas de investigación en educación matemática, para informar sus actuaciones en el ejercicio profesional.</w:t>
-            </w:r>
-          </w:p>
-          <w:p>
-            <w:pPr>
-              <w:pStyle w:val="Normal"/>
-              <w:suppressAutoHyphens w:val="true"/>
-              <w:ind w:hanging="0" w:left="0" w:right="0"/>
+                <w:lang w:val="es-ES" w:eastAsia="es-ES" w:bidi="ar-SA"/>
+              </w:rPr>
+              <w:t>1. Fundamentos matemáticos para ciencias económicas y administración de empresas.</w:t>
+            </w:r>
+          </w:p>
+          <w:p>
+            <w:pPr>
+              <w:pStyle w:val="Normal"/>
+              <w:widowControl/>
+              <w:suppressAutoHyphens w:val="true"/>
+              <w:spacing w:before="0" w:after="0"/>
+              <w:jc w:val="both"/>
               <w:rPr>
                 <w:color w:val="000000"/>
                 <w:highlight w:val="none"/>
@@ -3081,17 +3199,24 @@
             </w:pPr>
             <w:r>
               <w:rPr>
+                <w:rFonts w:eastAsia="Times New Roman" w:cs="Times New Roman" w:ascii="Calibri" w:hAnsi="Calibri"/>
                 <w:color w:val="000000"/>
+                <w:kern w:val="0"/>
+                <w:sz w:val="22"/>
+                <w:szCs w:val="22"/>
                 <w:shd w:fill="FFFFFF" w:val="clear"/>
-              </w:rPr>
-              <w:t>Analizar críticamente elementos curriculares, sociales y políticos que configuran las prácticas en educación matemática en Colombia para la toma de decisiones en su práctica profesional.</w:t>
-            </w:r>
-          </w:p>
-          <w:p>
-            <w:pPr>
-              <w:pStyle w:val="Normal"/>
-              <w:suppressAutoHyphens w:val="true"/>
-              <w:ind w:hanging="0" w:left="0" w:right="0"/>
+                <w:lang w:val="es-ES" w:eastAsia="es-ES" w:bidi="ar-SA"/>
+              </w:rPr>
+              <w:t>2. Introducción al lenguaje de programación Python y su aplicación en el contexto económico.</w:t>
+            </w:r>
+          </w:p>
+          <w:p>
+            <w:pPr>
+              <w:pStyle w:val="Normal"/>
+              <w:widowControl/>
+              <w:suppressAutoHyphens w:val="true"/>
+              <w:spacing w:before="0" w:after="0"/>
+              <w:jc w:val="both"/>
               <w:rPr>
                 <w:color w:val="000000"/>
                 <w:highlight w:val="none"/>
@@ -3100,17 +3225,24 @@
             </w:pPr>
             <w:r>
               <w:rPr>
+                <w:rFonts w:eastAsia="Times New Roman" w:cs="Times New Roman" w:ascii="Calibri" w:hAnsi="Calibri"/>
                 <w:color w:val="000000"/>
+                <w:kern w:val="0"/>
+                <w:sz w:val="22"/>
+                <w:szCs w:val="22"/>
                 <w:shd w:fill="FFFFFF" w:val="clear"/>
-              </w:rPr>
-              <w:t>Investigar sobre las problemáticas de la enseñanza o el aprendizaje de las matemáticas en contextos específicos de práctica, y proponer soluciones innovadoras para promover el desarrollo del pensamiento matemático de los estudiantes.</w:t>
-            </w:r>
-          </w:p>
-          <w:p>
-            <w:pPr>
-              <w:pStyle w:val="Normal"/>
-              <w:suppressAutoHyphens w:val="true"/>
-              <w:ind w:hanging="0" w:left="0" w:right="0"/>
+                <w:lang w:val="es-ES" w:eastAsia="es-ES" w:bidi="ar-SA"/>
+              </w:rPr>
+              <w:t>3. Visualización de datos económicos y funciones utilizando Python.</w:t>
+            </w:r>
+          </w:p>
+          <w:p>
+            <w:pPr>
+              <w:pStyle w:val="Normal"/>
+              <w:widowControl/>
+              <w:suppressAutoHyphens w:val="true"/>
+              <w:spacing w:before="0" w:after="0"/>
+              <w:jc w:val="both"/>
               <w:rPr>
                 <w:color w:val="000000"/>
                 <w:highlight w:val="none"/>
@@ -3119,17 +3251,24 @@
             </w:pPr>
             <w:r>
               <w:rPr>
+                <w:rFonts w:eastAsia="Times New Roman" w:cs="Times New Roman" w:ascii="Calibri" w:hAnsi="Calibri"/>
                 <w:color w:val="000000"/>
+                <w:kern w:val="0"/>
+                <w:sz w:val="22"/>
+                <w:szCs w:val="22"/>
                 <w:shd w:fill="FFFFFF" w:val="clear"/>
-              </w:rPr>
-              <w:t>Utilizar en su práctica profesional los conocimientos teóricos y metodológicos relacionados con las matemáticas, su historia, filosofía y epistemología de la educación.</w:t>
-            </w:r>
-          </w:p>
-          <w:p>
-            <w:pPr>
-              <w:pStyle w:val="Normal"/>
-              <w:suppressAutoHyphens w:val="true"/>
-              <w:ind w:hanging="0" w:left="0" w:right="0"/>
+                <w:lang w:val="es-ES" w:eastAsia="es-ES" w:bidi="ar-SA"/>
+              </w:rPr>
+              <w:t>4. Comunicación científica utilizando Markdown y LaTeX para la elaboración de informes y presentaciones.</w:t>
+            </w:r>
+          </w:p>
+          <w:p>
+            <w:pPr>
+              <w:pStyle w:val="Normal"/>
+              <w:widowControl/>
+              <w:suppressAutoHyphens w:val="true"/>
+              <w:spacing w:before="0" w:after="0"/>
+              <w:jc w:val="both"/>
               <w:rPr>
                 <w:color w:val="000000"/>
                 <w:highlight w:val="none"/>
@@ -3138,17 +3277,24 @@
             </w:pPr>
             <w:r>
               <w:rPr>
+                <w:rFonts w:eastAsia="Times New Roman" w:cs="Times New Roman" w:ascii="Calibri" w:hAnsi="Calibri"/>
                 <w:color w:val="000000"/>
+                <w:kern w:val="0"/>
+                <w:sz w:val="22"/>
+                <w:szCs w:val="22"/>
                 <w:shd w:fill="FFFFFF" w:val="clear"/>
-              </w:rPr>
-              <w:t>Se posiciona críticamente frente a la política educativa nacional en educación matemática para analizar los problemas profesionales de las instituciones educativas y los sujetos.</w:t>
-            </w:r>
-          </w:p>
-          <w:p>
-            <w:pPr>
-              <w:pStyle w:val="Normal"/>
-              <w:suppressAutoHyphens w:val="true"/>
-              <w:ind w:hanging="0" w:left="0" w:right="0"/>
+                <w:lang w:val="es-ES" w:eastAsia="es-ES" w:bidi="ar-SA"/>
+              </w:rPr>
+              <w:t>5. Introducción a la ciencia de datos, machine learning y inteligencia artificial en el contexto empresarial.</w:t>
+            </w:r>
+          </w:p>
+          <w:p>
+            <w:pPr>
+              <w:pStyle w:val="Normal"/>
+              <w:widowControl/>
+              <w:suppressAutoHyphens w:val="true"/>
+              <w:spacing w:before="0" w:after="0"/>
+              <w:jc w:val="both"/>
               <w:rPr>
                 <w:color w:val="000000"/>
                 <w:highlight w:val="none"/>
@@ -3156,19 +3302,142 @@
               </w:rPr>
             </w:pPr>
             <w:r>
+              <w:rPr/>
+            </w:r>
+          </w:p>
+          <w:p>
+            <w:pPr>
+              <w:pStyle w:val="Normal"/>
+              <w:widowControl/>
+              <w:suppressAutoHyphens w:val="true"/>
+              <w:spacing w:before="0" w:after="0"/>
+              <w:jc w:val="both"/>
               <w:rPr>
                 <w:color w:val="000000"/>
+                <w:highlight w:val="none"/>
                 <w:shd w:fill="FFFFFF" w:val="clear"/>
               </w:rPr>
-              <w:t>Identificar en la pluralidad de saberes la diversidad de los estudiantes para diseñar propuestas educativas inclusivas.</w:t>
-            </w:r>
-          </w:p>
-          <w:p>
-            <w:pPr>
-              <w:pStyle w:val="Normal"/>
-              <w:suppressAutoHyphens w:val="true"/>
-              <w:ind w:hanging="0" w:left="0" w:right="0"/>
+            </w:pPr>
+            <w:r>
+              <w:rPr>
+                <w:rFonts w:eastAsia="Times New Roman" w:cs="Times New Roman" w:ascii="Calibri" w:hAnsi="Calibri"/>
+                <w:color w:val="000000"/>
+                <w:kern w:val="0"/>
+                <w:sz w:val="22"/>
+                <w:szCs w:val="22"/>
+                <w:shd w:fill="FFFFFF" w:val="clear"/>
+                <w:lang w:val="es-ES" w:eastAsia="es-ES" w:bidi="ar-SA"/>
+              </w:rPr>
+              <w:t>**Evaluación:**</w:t>
+            </w:r>
+          </w:p>
+          <w:p>
+            <w:pPr>
+              <w:pStyle w:val="Normal"/>
+              <w:widowControl/>
+              <w:suppressAutoHyphens w:val="true"/>
+              <w:spacing w:before="0" w:after="0"/>
+              <w:jc w:val="both"/>
+              <w:rPr>
+                <w:color w:val="000000"/>
+                <w:highlight w:val="none"/>
+                <w:shd w:fill="FFFFFF" w:val="clear"/>
+              </w:rPr>
+            </w:pPr>
+            <w:r>
+              <w:rPr>
+                <w:rFonts w:eastAsia="Times New Roman" w:cs="Times New Roman" w:ascii="Calibri" w:hAnsi="Calibri"/>
+                <w:color w:val="000000"/>
+                <w:kern w:val="0"/>
+                <w:sz w:val="22"/>
+                <w:szCs w:val="22"/>
+                <w:shd w:fill="FFFFFF" w:val="clear"/>
+                <w:lang w:val="es-ES" w:eastAsia="es-ES" w:bidi="ar-SA"/>
+              </w:rPr>
+              <w:t>La evaluación se realiza a través de la resolución de problemas y casos prácticos utilizando Python y los conocimientos adquiridos durante el curso. Se fomenta la participación activa en discusiones y la presentación de informes utilizando Markdown y LaTeX.</w:t>
+            </w:r>
+          </w:p>
+          <w:p>
+            <w:pPr>
+              <w:pStyle w:val="Normal"/>
+              <w:widowControl/>
+              <w:suppressAutoHyphens w:val="true"/>
+              <w:spacing w:before="0" w:after="0"/>
+              <w:jc w:val="both"/>
+              <w:rPr>
+                <w:color w:val="000000"/>
+                <w:highlight w:val="none"/>
+                <w:shd w:fill="FFFFFF" w:val="clear"/>
+              </w:rPr>
+            </w:pPr>
+            <w:r>
               <w:rPr/>
+            </w:r>
+          </w:p>
+          <w:p>
+            <w:pPr>
+              <w:pStyle w:val="Normal"/>
+              <w:widowControl/>
+              <w:suppressAutoHyphens w:val="true"/>
+              <w:spacing w:before="0" w:after="0"/>
+              <w:jc w:val="both"/>
+              <w:rPr>
+                <w:color w:val="000000"/>
+                <w:highlight w:val="none"/>
+                <w:shd w:fill="FFFFFF" w:val="clear"/>
+              </w:rPr>
+            </w:pPr>
+            <w:r>
+              <w:rPr>
+                <w:rFonts w:eastAsia="Times New Roman" w:cs="Times New Roman" w:ascii="Calibri" w:hAnsi="Calibri"/>
+                <w:color w:val="000000"/>
+                <w:kern w:val="0"/>
+                <w:sz w:val="22"/>
+                <w:szCs w:val="22"/>
+                <w:shd w:fill="FFFFFF" w:val="clear"/>
+                <w:lang w:val="es-ES" w:eastAsia="es-ES" w:bidi="ar-SA"/>
+              </w:rPr>
+              <w:t>**Recursos Adicionales:**</w:t>
+            </w:r>
+          </w:p>
+          <w:p>
+            <w:pPr>
+              <w:pStyle w:val="Normal"/>
+              <w:widowControl/>
+              <w:suppressAutoHyphens w:val="true"/>
+              <w:spacing w:before="0" w:after="0"/>
+              <w:jc w:val="both"/>
+              <w:rPr>
+                <w:color w:val="000000"/>
+                <w:highlight w:val="none"/>
+                <w:shd w:fill="FFFFFF" w:val="clear"/>
+              </w:rPr>
+            </w:pPr>
+            <w:r>
+              <w:rPr>
+                <w:rFonts w:eastAsia="Times New Roman" w:cs="Times New Roman" w:ascii="Calibri" w:hAnsi="Calibri"/>
+                <w:color w:val="000000"/>
+                <w:kern w:val="0"/>
+                <w:sz w:val="22"/>
+                <w:szCs w:val="22"/>
+                <w:shd w:fill="FFFFFF" w:val="clear"/>
+                <w:lang w:val="es-ES" w:eastAsia="es-ES" w:bidi="ar-SA"/>
+              </w:rPr>
+              <w:t>Se proporcionan recursos adicionales como libros de texto, tutoriales en línea y ejercicios prácticos para complementar el aprendizaje.</w:t>
+            </w:r>
+          </w:p>
+          <w:p>
+            <w:pPr>
+              <w:pStyle w:val="Normal"/>
+              <w:widowControl/>
+              <w:suppressAutoHyphens w:val="true"/>
+              <w:spacing w:before="0" w:after="0"/>
+              <w:jc w:val="both"/>
+              <w:rPr>
+                <w:color w:val="000000"/>
+                <w:highlight w:val="none"/>
+                <w:shd w:fill="FFFFFF" w:val="clear"/>
+              </w:rPr>
             </w:pPr>
             <w:r>
               <w:rPr/>
@@ -3177,23 +3446,40 @@
           <w:p>
             <w:pPr>
               <w:pStyle w:val="Normal"/>
-              <w:suppressAutoHyphens w:val="true"/>
-              <w:ind w:hanging="0" w:left="0" w:right="0"/>
-              <w:rPr>
-                <w:rFonts w:eastAsia="Calibri" w:cs="Calibri"/>
-                <w:b w:val="false"/>
-                <w:i w:val="false"/>
-                <w:i w:val="false"/>
-                <w:caps w:val="false"/>
-                <w:smallCaps w:val="false"/>
-                <w:strike w:val="false"/>
-                <w:dstrike w:val="false"/>
-                <w:position w:val="0"/>
-                <w:sz w:val="20"/>
-                <w:sz w:val="20"/>
-                <w:u w:val="none"/>
-                <w:shd w:fill="auto" w:val="clear"/>
-                <w:vertAlign w:val="baseline"/>
+              <w:widowControl/>
+              <w:suppressAutoHyphens w:val="true"/>
+              <w:spacing w:before="0" w:after="0"/>
+              <w:jc w:val="both"/>
+              <w:rPr>
+                <w:color w:val="000000"/>
+                <w:highlight w:val="none"/>
+                <w:shd w:fill="FFFFFF" w:val="clear"/>
+              </w:rPr>
+            </w:pPr>
+            <w:r>
+              <w:rPr>
+                <w:rFonts w:eastAsia="Times New Roman" w:cs="Times New Roman" w:ascii="Calibri" w:hAnsi="Calibri"/>
+                <w:color w:val="000000"/>
+                <w:kern w:val="0"/>
+                <w:sz w:val="22"/>
+                <w:szCs w:val="22"/>
+                <w:shd w:fill="FFFFFF" w:val="clear"/>
+                <w:lang w:val="es-ES" w:eastAsia="es-ES" w:bidi="ar-SA"/>
+              </w:rPr>
+              <w:t>Este enfoque integral y práctico del curso busca preparar a los estudiantes no solo con conocimientos matemáticos sólidos, sino también con habilidades técnicas y comunicativas relevantes para su futura carrera en el ámbito empresarial.</w:t>
+            </w:r>
+          </w:p>
+          <w:p>
+            <w:pPr>
+              <w:pStyle w:val="Normal"/>
+              <w:widowControl/>
+              <w:suppressAutoHyphens w:val="true"/>
+              <w:spacing w:before="0" w:after="0"/>
+              <w:jc w:val="both"/>
+              <w:rPr>
+                <w:color w:val="000000"/>
+                <w:highlight w:val="none"/>
+                <w:shd w:fill="FFFFFF" w:val="clear"/>
               </w:rPr>
             </w:pPr>
             <w:r>
@@ -3398,490 +3684,6 @@
               <w:rPr>
                 <w:b/>
                 <w:bCs/>
-              </w:rPr>
-            </w:pPr>
-            <w:r>
-              <w:rPr>
-                <w:rFonts w:eastAsia="Calibri" w:cs="Calibri"/>
-                <w:b/>
-                <w:bCs/>
-                <w:position w:val="0"/>
-                <w:sz w:val="24"/>
-                <w:sz w:val="24"/>
-                <w:szCs w:val="22"/>
-                <w:vertAlign w:val="baseline"/>
-              </w:rPr>
-              <w:t>Objetivo General del curso:</w:t>
-            </w:r>
-          </w:p>
-          <w:p>
-            <w:pPr>
-              <w:pStyle w:val="Normal1"/>
-              <w:jc w:val="both"/>
-              <w:rPr>
-                <w:position w:val="0"/>
-                <w:sz w:val="22"/>
-                <w:sz w:val="22"/>
-                <w:szCs w:val="22"/>
-                <w:vertAlign w:val="baseline"/>
-              </w:rPr>
-            </w:pPr>
-            <w:r>
-              <w:rPr>
-                <w:rFonts w:eastAsia="Calibri" w:cs="Calibri"/>
-                <w:position w:val="0"/>
-                <w:sz w:val="24"/>
-                <w:sz w:val="24"/>
-                <w:szCs w:val="22"/>
-                <w:vertAlign w:val="baseline"/>
-              </w:rPr>
-              <w:t>Desarrollar elementos teóricos y prácticos, que fundamenten rutas metodológicas de orden pedagógico y didáctico, relacionadas con procesos de enseñanza y aprendizaje de la aritmética en contextos escolares</w:t>
-            </w:r>
-            <w:r>
-              <w:rPr>
-                <w:position w:val="0"/>
-                <w:sz w:val="24"/>
-                <w:sz w:val="24"/>
-                <w:szCs w:val="22"/>
-                <w:vertAlign w:val="baseline"/>
-              </w:rPr>
-              <w:t>.</w:t>
-            </w:r>
-          </w:p>
-          <w:p>
-            <w:pPr>
-              <w:pStyle w:val="Normal1"/>
-              <w:jc w:val="both"/>
-              <w:rPr>
-                <w:position w:val="0"/>
-                <w:sz w:val="22"/>
-                <w:sz w:val="22"/>
-                <w:szCs w:val="22"/>
-                <w:vertAlign w:val="baseline"/>
-              </w:rPr>
-            </w:pPr>
-            <w:r>
-              <w:rPr>
-                <w:position w:val="0"/>
-                <w:sz w:val="22"/>
-                <w:sz w:val="22"/>
-                <w:szCs w:val="22"/>
-                <w:vertAlign w:val="baseline"/>
-              </w:rPr>
-            </w:r>
-          </w:p>
-          <w:p>
-            <w:pPr>
-              <w:pStyle w:val="Normal1"/>
-              <w:rPr>
-                <w:rFonts w:ascii="Calibri" w:hAnsi="Calibri" w:eastAsia="Calibri" w:cs="Calibri"/>
-                <w:b w:val="false"/>
-                <w:position w:val="0"/>
-                <w:sz w:val="22"/>
-                <w:sz w:val="22"/>
-                <w:szCs w:val="22"/>
-                <w:vertAlign w:val="baseline"/>
-              </w:rPr>
-            </w:pPr>
-            <w:r>
-              <w:rPr>
-                <w:rFonts w:eastAsia="Calibri" w:cs="Calibri" w:ascii="Calibri" w:hAnsi="Calibri"/>
-                <w:b/>
-                <w:position w:val="0"/>
-                <w:sz w:val="22"/>
-                <w:sz w:val="22"/>
-                <w:szCs w:val="22"/>
-                <w:vertAlign w:val="baseline"/>
-              </w:rPr>
-              <w:t>Objetivos específicos:</w:t>
-            </w:r>
-          </w:p>
-          <w:p>
-            <w:pPr>
-              <w:pStyle w:val="Normal1"/>
-              <w:keepNext w:val="false"/>
-              <w:keepLines w:val="false"/>
-              <w:widowControl/>
-              <w:numPr>
-                <w:ilvl w:val="0"/>
-                <w:numId w:val="3"/>
-              </w:numPr>
-              <w:shd w:val="clear" w:fill="auto"/>
-              <w:spacing w:lineRule="auto" w:line="240" w:before="0" w:after="0"/>
-              <w:ind w:hanging="360" w:left="720" w:right="0"/>
-              <w:jc w:val="both"/>
-              <w:rPr>
-                <w:rFonts w:ascii="Calibri" w:hAnsi="Calibri" w:eastAsia="Calibri" w:cs="Calibri"/>
-                <w:b w:val="false"/>
-                <w:i w:val="false"/>
-                <w:i w:val="false"/>
-                <w:caps w:val="false"/>
-                <w:smallCaps w:val="false"/>
-                <w:strike w:val="false"/>
-                <w:dstrike w:val="false"/>
-                <w:color w:val="000000"/>
-                <w:position w:val="0"/>
-                <w:sz w:val="22"/>
-                <w:sz w:val="22"/>
-                <w:szCs w:val="22"/>
-                <w:u w:val="none"/>
-                <w:shd w:fill="auto" w:val="clear"/>
-                <w:vertAlign w:val="baseline"/>
-              </w:rPr>
-            </w:pPr>
-            <w:r>
-              <w:rPr>
-                <w:rFonts w:eastAsia="Calibri" w:cs="Calibri" w:ascii="Calibri" w:hAnsi="Calibri"/>
-                <w:b w:val="false"/>
-                <w:i w:val="false"/>
-                <w:caps w:val="false"/>
-                <w:smallCaps w:val="false"/>
-                <w:strike w:val="false"/>
-                <w:dstrike w:val="false"/>
-                <w:color w:val="000000"/>
-                <w:position w:val="0"/>
-                <w:sz w:val="22"/>
-                <w:sz w:val="22"/>
-                <w:szCs w:val="22"/>
-                <w:u w:val="none"/>
-                <w:shd w:fill="auto" w:val="clear"/>
-                <w:vertAlign w:val="baseline"/>
-              </w:rPr>
-              <w:t>Caracterizar conceptualmente los fundamentos teóricos para el desarrollo del pensamiento numérico desde un punto de vista escolar.</w:t>
-            </w:r>
-          </w:p>
-          <w:p>
-            <w:pPr>
-              <w:pStyle w:val="Normal1"/>
-              <w:keepNext w:val="false"/>
-              <w:keepLines w:val="false"/>
-              <w:widowControl/>
-              <w:numPr>
-                <w:ilvl w:val="0"/>
-                <w:numId w:val="3"/>
-              </w:numPr>
-              <w:shd w:val="clear" w:fill="auto"/>
-              <w:spacing w:lineRule="auto" w:line="240" w:before="0" w:after="0"/>
-              <w:ind w:hanging="360" w:left="720" w:right="0"/>
-              <w:jc w:val="both"/>
-              <w:rPr>
-                <w:rFonts w:ascii="Calibri" w:hAnsi="Calibri" w:eastAsia="Calibri" w:cs="Calibri"/>
-                <w:b w:val="false"/>
-                <w:i w:val="false"/>
-                <w:i w:val="false"/>
-                <w:caps w:val="false"/>
-                <w:smallCaps w:val="false"/>
-                <w:strike w:val="false"/>
-                <w:dstrike w:val="false"/>
-                <w:color w:val="000000"/>
-                <w:position w:val="0"/>
-                <w:sz w:val="22"/>
-                <w:sz w:val="22"/>
-                <w:szCs w:val="22"/>
-                <w:u w:val="none"/>
-                <w:shd w:fill="auto" w:val="clear"/>
-                <w:vertAlign w:val="baseline"/>
-              </w:rPr>
-            </w:pPr>
-            <w:r>
-              <w:rPr>
-                <w:rFonts w:eastAsia="Calibri" w:cs="Calibri" w:ascii="Calibri" w:hAnsi="Calibri"/>
-                <w:b w:val="false"/>
-                <w:i w:val="false"/>
-                <w:caps w:val="false"/>
-                <w:smallCaps w:val="false"/>
-                <w:strike w:val="false"/>
-                <w:dstrike w:val="false"/>
-                <w:color w:val="000000"/>
-                <w:position w:val="0"/>
-                <w:sz w:val="22"/>
-                <w:sz w:val="22"/>
-                <w:szCs w:val="22"/>
-                <w:u w:val="none"/>
-                <w:shd w:fill="auto" w:val="clear"/>
-                <w:vertAlign w:val="baseline"/>
-              </w:rPr>
-              <w:t>Revisar elementos conceptuales y metodológicos para la construcción del concepto de número y procesos de conteo.</w:t>
-            </w:r>
-          </w:p>
-          <w:p>
-            <w:pPr>
-              <w:pStyle w:val="Normal1"/>
-              <w:keepNext w:val="false"/>
-              <w:keepLines w:val="false"/>
-              <w:widowControl/>
-              <w:numPr>
-                <w:ilvl w:val="0"/>
-                <w:numId w:val="3"/>
-              </w:numPr>
-              <w:shd w:val="clear" w:fill="auto"/>
-              <w:spacing w:lineRule="auto" w:line="240" w:before="0" w:after="0"/>
-              <w:ind w:hanging="360" w:left="720" w:right="0"/>
-              <w:jc w:val="both"/>
-              <w:rPr>
-                <w:rFonts w:ascii="Calibri" w:hAnsi="Calibri" w:eastAsia="Calibri" w:cs="Calibri"/>
-                <w:b w:val="false"/>
-                <w:i w:val="false"/>
-                <w:i w:val="false"/>
-                <w:caps w:val="false"/>
-                <w:smallCaps w:val="false"/>
-                <w:strike w:val="false"/>
-                <w:dstrike w:val="false"/>
-                <w:color w:val="000000"/>
-                <w:position w:val="0"/>
-                <w:sz w:val="22"/>
-                <w:sz w:val="22"/>
-                <w:szCs w:val="22"/>
-                <w:u w:val="none"/>
-                <w:shd w:fill="auto" w:val="clear"/>
-                <w:vertAlign w:val="baseline"/>
-              </w:rPr>
-            </w:pPr>
-            <w:r>
-              <w:rPr>
-                <w:rFonts w:eastAsia="Calibri" w:cs="Calibri" w:ascii="Calibri" w:hAnsi="Calibri"/>
-                <w:b w:val="false"/>
-                <w:i w:val="false"/>
-                <w:caps w:val="false"/>
-                <w:smallCaps w:val="false"/>
-                <w:strike w:val="false"/>
-                <w:dstrike w:val="false"/>
-                <w:color w:val="000000"/>
-                <w:position w:val="0"/>
-                <w:sz w:val="22"/>
-                <w:sz w:val="22"/>
-                <w:szCs w:val="22"/>
-                <w:u w:val="none"/>
-                <w:shd w:fill="auto" w:val="clear"/>
-                <w:vertAlign w:val="baseline"/>
-              </w:rPr>
-              <w:t>Analizar diferentes tipos de problemas que contribuyen a la conceptualización del esquema aditivo y multiplicativo.</w:t>
-            </w:r>
-          </w:p>
-          <w:p>
-            <w:pPr>
-              <w:pStyle w:val="Normal1"/>
-              <w:keepNext w:val="false"/>
-              <w:keepLines w:val="false"/>
-              <w:widowControl/>
-              <w:numPr>
-                <w:ilvl w:val="0"/>
-                <w:numId w:val="3"/>
-              </w:numPr>
-              <w:shd w:val="clear" w:fill="auto"/>
-              <w:spacing w:lineRule="auto" w:line="240" w:before="0" w:after="0"/>
-              <w:ind w:hanging="360" w:left="720" w:right="0"/>
-              <w:jc w:val="both"/>
-              <w:rPr>
-                <w:rFonts w:ascii="Calibri" w:hAnsi="Calibri" w:eastAsia="Calibri" w:cs="Calibri"/>
-                <w:b w:val="false"/>
-                <w:i w:val="false"/>
-                <w:i w:val="false"/>
-                <w:caps w:val="false"/>
-                <w:smallCaps w:val="false"/>
-                <w:strike w:val="false"/>
-                <w:dstrike w:val="false"/>
-                <w:color w:val="000000"/>
-                <w:position w:val="0"/>
-                <w:sz w:val="22"/>
-                <w:sz w:val="22"/>
-                <w:szCs w:val="22"/>
-                <w:u w:val="none"/>
-                <w:shd w:fill="auto" w:val="clear"/>
-                <w:vertAlign w:val="baseline"/>
-              </w:rPr>
-            </w:pPr>
-            <w:r>
-              <w:rPr>
-                <w:rFonts w:eastAsia="Calibri" w:cs="Calibri" w:ascii="Calibri" w:hAnsi="Calibri"/>
-                <w:b w:val="false"/>
-                <w:i w:val="false"/>
-                <w:caps w:val="false"/>
-                <w:smallCaps w:val="false"/>
-                <w:strike w:val="false"/>
-                <w:dstrike w:val="false"/>
-                <w:color w:val="000000"/>
-                <w:position w:val="0"/>
-                <w:sz w:val="22"/>
-                <w:sz w:val="22"/>
-                <w:szCs w:val="22"/>
-                <w:u w:val="none"/>
-                <w:shd w:fill="auto" w:val="clear"/>
-                <w:vertAlign w:val="baseline"/>
-              </w:rPr>
-              <w:t>Dotar de significado las cantidades negativas y positivas de tal manera que ayuden a la comprensión de reglas procedimentales al resolver situaciones asociadas a los números enteros.</w:t>
-            </w:r>
-          </w:p>
-          <w:p>
-            <w:pPr>
-              <w:pStyle w:val="Normal1"/>
-              <w:keepNext w:val="false"/>
-              <w:keepLines w:val="false"/>
-              <w:widowControl/>
-              <w:numPr>
-                <w:ilvl w:val="0"/>
-                <w:numId w:val="3"/>
-              </w:numPr>
-              <w:shd w:val="clear" w:fill="auto"/>
-              <w:spacing w:lineRule="auto" w:line="240" w:before="0" w:after="0"/>
-              <w:ind w:hanging="360" w:left="720" w:right="0"/>
-              <w:jc w:val="both"/>
-              <w:rPr>
-                <w:rFonts w:ascii="Calibri" w:hAnsi="Calibri" w:eastAsia="Calibri" w:cs="Calibri"/>
-                <w:b w:val="false"/>
-                <w:i w:val="false"/>
-                <w:i w:val="false"/>
-                <w:caps w:val="false"/>
-                <w:smallCaps w:val="false"/>
-                <w:strike w:val="false"/>
-                <w:dstrike w:val="false"/>
-                <w:color w:val="000000"/>
-                <w:position w:val="0"/>
-                <w:sz w:val="22"/>
-                <w:sz w:val="22"/>
-                <w:szCs w:val="22"/>
-                <w:u w:val="none"/>
-                <w:shd w:fill="auto" w:val="clear"/>
-                <w:vertAlign w:val="baseline"/>
-              </w:rPr>
-            </w:pPr>
-            <w:r>
-              <w:rPr>
-                <w:rFonts w:eastAsia="Calibri" w:cs="Calibri" w:ascii="Calibri" w:hAnsi="Calibri"/>
-                <w:b w:val="false"/>
-                <w:i w:val="false"/>
-                <w:caps w:val="false"/>
-                <w:smallCaps w:val="false"/>
-                <w:strike w:val="false"/>
-                <w:dstrike w:val="false"/>
-                <w:color w:val="000000"/>
-                <w:position w:val="0"/>
-                <w:sz w:val="22"/>
-                <w:sz w:val="22"/>
-                <w:szCs w:val="22"/>
-                <w:u w:val="none"/>
-                <w:shd w:fill="auto" w:val="clear"/>
-                <w:vertAlign w:val="baseline"/>
-              </w:rPr>
-              <w:t>Analizar propuestas pedagógicas relacionadas con la enseñanza y aprendizaje de los números racionales desde un punto de vista escolar.</w:t>
-            </w:r>
-          </w:p>
-          <w:p>
-            <w:pPr>
-              <w:pStyle w:val="Normal1"/>
-              <w:keepNext w:val="false"/>
-              <w:keepLines w:val="false"/>
-              <w:widowControl/>
-              <w:numPr>
-                <w:ilvl w:val="0"/>
-                <w:numId w:val="3"/>
-              </w:numPr>
-              <w:shd w:val="clear" w:fill="auto"/>
-              <w:spacing w:lineRule="auto" w:line="240" w:before="0" w:after="0"/>
-              <w:ind w:hanging="360" w:left="720" w:right="0"/>
-              <w:jc w:val="left"/>
-              <w:rPr>
-                <w:rFonts w:ascii="Calibri" w:hAnsi="Calibri" w:eastAsia="Calibri" w:cs="Calibri"/>
-                <w:b w:val="false"/>
-                <w:i w:val="false"/>
-                <w:i w:val="false"/>
-                <w:caps w:val="false"/>
-                <w:smallCaps w:val="false"/>
-                <w:strike w:val="false"/>
-                <w:dstrike w:val="false"/>
-                <w:color w:val="000000"/>
-                <w:position w:val="0"/>
-                <w:sz w:val="22"/>
-                <w:sz w:val="22"/>
-                <w:szCs w:val="22"/>
-                <w:u w:val="none"/>
-                <w:shd w:fill="auto" w:val="clear"/>
-                <w:vertAlign w:val="baseline"/>
-              </w:rPr>
-            </w:pPr>
-            <w:r>
-              <w:rPr>
-                <w:rFonts w:eastAsia="Calibri" w:cs="Calibri" w:ascii="Calibri" w:hAnsi="Calibri"/>
-                <w:b w:val="false"/>
-                <w:i w:val="false"/>
-                <w:caps w:val="false"/>
-                <w:smallCaps w:val="false"/>
-                <w:strike w:val="false"/>
-                <w:dstrike w:val="false"/>
-                <w:color w:val="000000"/>
-                <w:position w:val="0"/>
-                <w:sz w:val="22"/>
-                <w:sz w:val="22"/>
-                <w:szCs w:val="22"/>
-                <w:u w:val="none"/>
-                <w:shd w:fill="auto" w:val="clear"/>
-                <w:vertAlign w:val="baseline"/>
-              </w:rPr>
-              <w:t>Generar procesos de reflexión desde el diseño e implementación de estrategias didácticas que vinculan actividades de enseñanza y aprendizaje para un contexto escolar específico.</w:t>
-            </w:r>
-          </w:p>
-          <w:p>
-            <w:pPr>
-              <w:pStyle w:val="Normal1"/>
-              <w:widowControl/>
-              <w:shd w:val="clear" w:fill="auto"/>
-              <w:spacing w:lineRule="auto" w:line="240" w:before="0" w:after="0"/>
-              <w:ind w:hanging="360" w:left="720" w:right="0"/>
-              <w:jc w:val="left"/>
-              <w:rPr>
-                <w:rFonts w:ascii="Calibri" w:hAnsi="Calibri" w:eastAsia="Calibri" w:cs="Calibri"/>
-                <w:b w:val="false"/>
-                <w:i w:val="false"/>
-                <w:i w:val="false"/>
-                <w:caps w:val="false"/>
-                <w:smallCaps w:val="false"/>
-                <w:strike w:val="false"/>
-                <w:dstrike w:val="false"/>
-                <w:color w:val="000000"/>
-                <w:position w:val="0"/>
-                <w:sz w:val="22"/>
-                <w:sz w:val="22"/>
-                <w:szCs w:val="22"/>
-                <w:u w:val="none"/>
-                <w:shd w:fill="auto" w:val="clear"/>
-                <w:vertAlign w:val="baseline"/>
-              </w:rPr>
-            </w:pPr>
-            <w:r>
-              <w:rPr>
-                <w:rFonts w:eastAsia="Calibri" w:cs="Calibri" w:ascii="Calibri" w:hAnsi="Calibri"/>
-                <w:b w:val="false"/>
-                <w:i w:val="false"/>
-                <w:caps w:val="false"/>
-                <w:smallCaps w:val="false"/>
-                <w:strike w:val="false"/>
-                <w:dstrike w:val="false"/>
-                <w:color w:val="000000"/>
-                <w:position w:val="0"/>
-                <w:sz w:val="22"/>
-                <w:sz w:val="22"/>
-                <w:szCs w:val="22"/>
-                <w:u w:val="none"/>
-                <w:shd w:fill="auto" w:val="clear"/>
-                <w:vertAlign w:val="baseline"/>
-              </w:rPr>
-            </w:r>
-          </w:p>
-          <w:p>
-            <w:pPr>
-              <w:pStyle w:val="Normal1"/>
-              <w:tabs>
-                <w:tab w:val="clear" w:pos="708"/>
-                <w:tab w:val="left" w:pos="750" w:leader="none"/>
-              </w:tabs>
-              <w:jc w:val="both"/>
-              <w:rPr>
-                <w:rFonts w:ascii="Calibri" w:hAnsi="Calibri" w:eastAsia="Calibri" w:cs="Calibri"/>
-                <w:position w:val="0"/>
-                <w:sz w:val="22"/>
-                <w:sz w:val="22"/>
-                <w:szCs w:val="22"/>
-                <w:vertAlign w:val="baseline"/>
               </w:rPr>
             </w:pPr>
             <w:r>
@@ -4107,336 +3909,7 @@
               </w:rPr>
             </w:pPr>
             <w:r>
-              <w:rPr>
-                <w:rFonts w:ascii="Calibri" w:hAnsi="Calibri" w:asciiTheme="minorHAnsi" w:hAnsiTheme="minorHAnsi"/>
-                <w:sz w:val="22"/>
-                <w:szCs w:val="22"/>
-              </w:rPr>
-              <w:t>Este curso de seminario en didáctica de la aritmética hace aportes significativos a la formación integral y a la formación en investigación del futuro licenciado en matemáticas desde varias perspectivas:</w:t>
-            </w:r>
-          </w:p>
-          <w:p>
-            <w:pPr>
-              <w:pStyle w:val="Normal"/>
-              <w:widowControl/>
-              <w:suppressAutoHyphens w:val="true"/>
-              <w:spacing w:before="0" w:after="0"/>
-              <w:jc w:val="both"/>
-              <w:rPr>
-                <w:rFonts w:ascii="Calibri" w:hAnsi="Calibri" w:asciiTheme="minorHAnsi" w:hAnsiTheme="minorHAnsi"/>
-                <w:sz w:val="22"/>
-                <w:szCs w:val="22"/>
-              </w:rPr>
-            </w:pPr>
-            <w:r>
-              <w:rPr>
-                <w:rFonts w:asciiTheme="minorHAnsi" w:hAnsiTheme="minorHAnsi" w:ascii="Calibri" w:hAnsi="Calibri"/>
-                <w:sz w:val="22"/>
-                <w:szCs w:val="22"/>
-              </w:rPr>
-            </w:r>
-          </w:p>
-          <w:p>
-            <w:pPr>
-              <w:pStyle w:val="Normal"/>
-              <w:widowControl/>
-              <w:suppressAutoHyphens w:val="true"/>
-              <w:spacing w:before="0" w:after="0"/>
-              <w:jc w:val="both"/>
-              <w:rPr>
-                <w:rFonts w:ascii="Calibri" w:hAnsi="Calibri" w:asciiTheme="minorHAnsi" w:hAnsiTheme="minorHAnsi"/>
-                <w:sz w:val="22"/>
-                <w:szCs w:val="22"/>
-              </w:rPr>
-            </w:pPr>
-            <w:r>
-              <w:rPr>
-                <w:rFonts w:ascii="Calibri" w:hAnsi="Calibri" w:asciiTheme="minorHAnsi" w:hAnsiTheme="minorHAnsi"/>
-                <w:sz w:val="22"/>
-                <w:szCs w:val="22"/>
-              </w:rPr>
-              <w:t>1. **Racionalidad ética:** El curso promueve una reflexión sobre la responsabilidad ética del docente en la enseñanza de las matemáticas, al considerar cómo se abordan los conceptos y procesos numéricos en el contexto escolar. Además, al diseñar estrategias didácticas inclusivas y reflexionar sobre su implementación, se fomenta el respeto y la valoración de la diversidad de capacidades y estilos de aprendizaje de los estudiantes.</w:t>
-            </w:r>
-          </w:p>
-          <w:p>
-            <w:pPr>
-              <w:pStyle w:val="Normal"/>
-              <w:widowControl/>
-              <w:suppressAutoHyphens w:val="true"/>
-              <w:spacing w:before="0" w:after="0"/>
-              <w:jc w:val="both"/>
-              <w:rPr>
-                <w:rFonts w:ascii="Calibri" w:hAnsi="Calibri" w:asciiTheme="minorHAnsi" w:hAnsiTheme="minorHAnsi"/>
-                <w:sz w:val="22"/>
-                <w:szCs w:val="22"/>
-              </w:rPr>
-            </w:pPr>
-            <w:r>
-              <w:rPr>
-                <w:rFonts w:asciiTheme="minorHAnsi" w:hAnsiTheme="minorHAnsi" w:ascii="Calibri" w:hAnsi="Calibri"/>
-                <w:sz w:val="22"/>
-                <w:szCs w:val="22"/>
-              </w:rPr>
-            </w:r>
-          </w:p>
-          <w:p>
-            <w:pPr>
-              <w:pStyle w:val="Normal"/>
-              <w:widowControl/>
-              <w:suppressAutoHyphens w:val="true"/>
-              <w:spacing w:before="0" w:after="0"/>
-              <w:jc w:val="both"/>
-              <w:rPr>
-                <w:rFonts w:ascii="Calibri" w:hAnsi="Calibri" w:asciiTheme="minorHAnsi" w:hAnsiTheme="minorHAnsi"/>
-                <w:sz w:val="22"/>
-                <w:szCs w:val="22"/>
-              </w:rPr>
-            </w:pPr>
-            <w:r>
-              <w:rPr>
-                <w:rFonts w:ascii="Calibri" w:hAnsi="Calibri" w:asciiTheme="minorHAnsi" w:hAnsiTheme="minorHAnsi"/>
-                <w:sz w:val="22"/>
-                <w:szCs w:val="22"/>
-              </w:rPr>
-              <w:t>2. **Racionalidad política:** Al analizar los lineamientos curriculares y estándares educativos emitidos por el Ministerio de Educación Nacional, el curso permite comprender cómo las decisiones políticas influyen en la enseñanza de las matemáticas en Colombia. Esto capacita al futuro licenciado para ser un agente de cambio en el sistema educativo, abogando por prácticas pedagógicas más efectivas y relevantes.</w:t>
-            </w:r>
-          </w:p>
-          <w:p>
-            <w:pPr>
-              <w:pStyle w:val="Normal"/>
-              <w:widowControl/>
-              <w:suppressAutoHyphens w:val="true"/>
-              <w:spacing w:before="0" w:after="0"/>
-              <w:jc w:val="both"/>
-              <w:rPr>
-                <w:rFonts w:ascii="Calibri" w:hAnsi="Calibri" w:asciiTheme="minorHAnsi" w:hAnsiTheme="minorHAnsi"/>
-                <w:sz w:val="22"/>
-                <w:szCs w:val="22"/>
-              </w:rPr>
-            </w:pPr>
-            <w:r>
-              <w:rPr>
-                <w:rFonts w:asciiTheme="minorHAnsi" w:hAnsiTheme="minorHAnsi" w:ascii="Calibri" w:hAnsi="Calibri"/>
-                <w:sz w:val="22"/>
-                <w:szCs w:val="22"/>
-              </w:rPr>
-            </w:r>
-          </w:p>
-          <w:p>
-            <w:pPr>
-              <w:pStyle w:val="Normal"/>
-              <w:widowControl/>
-              <w:suppressAutoHyphens w:val="true"/>
-              <w:spacing w:before="0" w:after="0"/>
-              <w:jc w:val="both"/>
-              <w:rPr>
-                <w:rFonts w:ascii="Calibri" w:hAnsi="Calibri" w:asciiTheme="minorHAnsi" w:hAnsiTheme="minorHAnsi"/>
-                <w:sz w:val="22"/>
-                <w:szCs w:val="22"/>
-              </w:rPr>
-            </w:pPr>
-            <w:r>
-              <w:rPr>
-                <w:rFonts w:ascii="Calibri" w:hAnsi="Calibri" w:asciiTheme="minorHAnsi" w:hAnsiTheme="minorHAnsi"/>
-                <w:sz w:val="22"/>
-                <w:szCs w:val="22"/>
-              </w:rPr>
-              <w:t>3. **Racionalidad estética:** A través del análisis de diferentes enfoques epistemológicos en la construcción del pensamiento numérico, el curso invita a apreciar la belleza y la elegancia de las matemáticas. Además, al diseñar y llevar a cabo actividades de aprendizaje creativas y motivadoras, se busca cultivar en los estudiantes una apreciación por la aritmética y su relevancia en la vida cotidiana.</w:t>
-            </w:r>
-          </w:p>
-          <w:p>
-            <w:pPr>
-              <w:pStyle w:val="Normal"/>
-              <w:widowControl/>
-              <w:suppressAutoHyphens w:val="true"/>
-              <w:spacing w:before="0" w:after="0"/>
-              <w:jc w:val="both"/>
-              <w:rPr>
-                <w:rFonts w:ascii="Calibri" w:hAnsi="Calibri" w:asciiTheme="minorHAnsi" w:hAnsiTheme="minorHAnsi"/>
-                <w:sz w:val="22"/>
-                <w:szCs w:val="22"/>
-              </w:rPr>
-            </w:pPr>
-            <w:r>
-              <w:rPr>
-                <w:rFonts w:asciiTheme="minorHAnsi" w:hAnsiTheme="minorHAnsi" w:ascii="Calibri" w:hAnsi="Calibri"/>
-                <w:sz w:val="22"/>
-                <w:szCs w:val="22"/>
-              </w:rPr>
-            </w:r>
-          </w:p>
-          <w:p>
-            <w:pPr>
-              <w:pStyle w:val="Normal"/>
-              <w:widowControl/>
-              <w:suppressAutoHyphens w:val="true"/>
-              <w:spacing w:before="0" w:after="0"/>
-              <w:jc w:val="both"/>
-              <w:rPr>
-                <w:rFonts w:ascii="Calibri" w:hAnsi="Calibri" w:asciiTheme="minorHAnsi" w:hAnsiTheme="minorHAnsi"/>
-                <w:sz w:val="22"/>
-                <w:szCs w:val="22"/>
-              </w:rPr>
-            </w:pPr>
-            <w:r>
-              <w:rPr>
-                <w:rFonts w:ascii="Calibri" w:hAnsi="Calibri" w:asciiTheme="minorHAnsi" w:hAnsiTheme="minorHAnsi"/>
-                <w:sz w:val="22"/>
-                <w:szCs w:val="22"/>
-              </w:rPr>
-              <w:t>4. **Racionalidad lógica:** El curso proporciona una base sólida en los fundamentos teóricos y metodológicos de la aritmética, lo que contribuye al desarrollo del pensamiento lógico y crítico del futuro licenciado en matemáticas. Además, al analizar y diseñar estrategias didácticas para el desarrollo del pensamiento numérico, se fortalecen las habilidades de resolución de problemas y argumentación matemática.</w:t>
-            </w:r>
-          </w:p>
-          <w:p>
-            <w:pPr>
-              <w:pStyle w:val="Normal"/>
-              <w:widowControl/>
-              <w:suppressAutoHyphens w:val="true"/>
-              <w:spacing w:before="0" w:after="0"/>
-              <w:jc w:val="both"/>
-              <w:rPr>
-                <w:rFonts w:ascii="Calibri" w:hAnsi="Calibri" w:asciiTheme="minorHAnsi" w:hAnsiTheme="minorHAnsi"/>
-                <w:sz w:val="22"/>
-                <w:szCs w:val="22"/>
-              </w:rPr>
-            </w:pPr>
-            <w:r>
-              <w:rPr>
-                <w:rFonts w:asciiTheme="minorHAnsi" w:hAnsiTheme="minorHAnsi" w:ascii="Calibri" w:hAnsi="Calibri"/>
-                <w:sz w:val="22"/>
-                <w:szCs w:val="22"/>
-              </w:rPr>
-            </w:r>
-          </w:p>
-          <w:p>
-            <w:pPr>
-              <w:pStyle w:val="Normal"/>
-              <w:widowControl/>
-              <w:suppressAutoHyphens w:val="true"/>
-              <w:spacing w:before="0" w:after="0"/>
-              <w:jc w:val="both"/>
-              <w:rPr>
-                <w:rFonts w:ascii="Calibri" w:hAnsi="Calibri" w:asciiTheme="minorHAnsi" w:hAnsiTheme="minorHAnsi"/>
-                <w:sz w:val="22"/>
-                <w:szCs w:val="22"/>
-              </w:rPr>
-            </w:pPr>
-            <w:r>
-              <w:rPr>
-                <w:rFonts w:ascii="Calibri" w:hAnsi="Calibri" w:asciiTheme="minorHAnsi" w:hAnsiTheme="minorHAnsi"/>
-                <w:sz w:val="22"/>
-                <w:szCs w:val="22"/>
-              </w:rPr>
-              <w:t>En cuanto a la formación en investigación, el curso ofrece oportunidades para:</w:t>
-            </w:r>
-          </w:p>
-          <w:p>
-            <w:pPr>
-              <w:pStyle w:val="Normal"/>
-              <w:widowControl/>
-              <w:suppressAutoHyphens w:val="true"/>
-              <w:spacing w:before="0" w:after="0"/>
-              <w:jc w:val="both"/>
-              <w:rPr>
-                <w:rFonts w:ascii="Calibri" w:hAnsi="Calibri" w:asciiTheme="minorHAnsi" w:hAnsiTheme="minorHAnsi"/>
-                <w:sz w:val="22"/>
-                <w:szCs w:val="22"/>
-              </w:rPr>
-            </w:pPr>
-            <w:r>
-              <w:rPr>
-                <w:rFonts w:asciiTheme="minorHAnsi" w:hAnsiTheme="minorHAnsi" w:ascii="Calibri" w:hAnsi="Calibri"/>
-                <w:sz w:val="22"/>
-                <w:szCs w:val="22"/>
-              </w:rPr>
-            </w:r>
-          </w:p>
-          <w:p>
-            <w:pPr>
-              <w:pStyle w:val="Normal"/>
-              <w:widowControl/>
-              <w:suppressAutoHyphens w:val="true"/>
-              <w:spacing w:before="0" w:after="0"/>
-              <w:jc w:val="both"/>
-              <w:rPr>
-                <w:rFonts w:ascii="Calibri" w:hAnsi="Calibri" w:asciiTheme="minorHAnsi" w:hAnsiTheme="minorHAnsi"/>
-                <w:sz w:val="22"/>
-                <w:szCs w:val="22"/>
-              </w:rPr>
-            </w:pPr>
-            <w:r>
-              <w:rPr>
-                <w:rFonts w:ascii="Calibri" w:hAnsi="Calibri" w:asciiTheme="minorHAnsi" w:hAnsiTheme="minorHAnsi"/>
-                <w:sz w:val="22"/>
-                <w:szCs w:val="22"/>
-              </w:rPr>
-              <w:t>- Analizar críticamente la literatura educativa relacionada con la enseñanza de la aritmética y proponer nuevas perspectivas o enfoques.</w:t>
-            </w:r>
-          </w:p>
-          <w:p>
-            <w:pPr>
-              <w:pStyle w:val="Normal"/>
-              <w:widowControl/>
-              <w:suppressAutoHyphens w:val="true"/>
-              <w:spacing w:before="0" w:after="0"/>
-              <w:jc w:val="both"/>
-              <w:rPr>
-                <w:rFonts w:ascii="Calibri" w:hAnsi="Calibri" w:asciiTheme="minorHAnsi" w:hAnsiTheme="minorHAnsi"/>
-                <w:sz w:val="22"/>
-                <w:szCs w:val="22"/>
-              </w:rPr>
-            </w:pPr>
-            <w:r>
-              <w:rPr>
-                <w:rFonts w:ascii="Calibri" w:hAnsi="Calibri" w:asciiTheme="minorHAnsi" w:hAnsiTheme="minorHAnsi"/>
-                <w:sz w:val="22"/>
-                <w:szCs w:val="22"/>
-              </w:rPr>
-              <w:t>- Diseñar y llevar a cabo investigaciones en el aula para evaluar la efectividad de diferentes estrategias didácticas en el desarrollo del pensamiento numérico.</w:t>
-            </w:r>
-          </w:p>
-          <w:p>
-            <w:pPr>
-              <w:pStyle w:val="Normal"/>
-              <w:widowControl/>
-              <w:suppressAutoHyphens w:val="true"/>
-              <w:spacing w:before="0" w:after="0"/>
-              <w:jc w:val="both"/>
-              <w:rPr>
-                <w:rFonts w:ascii="Calibri" w:hAnsi="Calibri" w:asciiTheme="minorHAnsi" w:hAnsiTheme="minorHAnsi"/>
-                <w:sz w:val="22"/>
-                <w:szCs w:val="22"/>
-              </w:rPr>
-            </w:pPr>
-            <w:r>
-              <w:rPr>
-                <w:rFonts w:ascii="Calibri" w:hAnsi="Calibri" w:asciiTheme="minorHAnsi" w:hAnsiTheme="minorHAnsi"/>
-                <w:sz w:val="22"/>
-                <w:szCs w:val="22"/>
-              </w:rPr>
-              <w:t>- Reflexionar sobre la práctica docente y generar conocimiento práctico que pueda ser compartido con la comunidad educativa.</w:t>
-            </w:r>
-          </w:p>
-          <w:p>
-            <w:pPr>
-              <w:pStyle w:val="Normal"/>
-              <w:widowControl/>
-              <w:suppressAutoHyphens w:val="true"/>
-              <w:spacing w:before="0" w:after="0"/>
-              <w:jc w:val="both"/>
-              <w:rPr>
-                <w:rFonts w:ascii="Calibri" w:hAnsi="Calibri" w:asciiTheme="minorHAnsi" w:hAnsiTheme="minorHAnsi"/>
-                <w:sz w:val="22"/>
-                <w:szCs w:val="22"/>
-              </w:rPr>
-            </w:pPr>
-            <w:r>
-              <w:rPr>
-                <w:rFonts w:ascii="Calibri" w:hAnsi="Calibri" w:asciiTheme="minorHAnsi" w:hAnsiTheme="minorHAnsi"/>
-                <w:sz w:val="22"/>
-                <w:szCs w:val="22"/>
-              </w:rPr>
-              <w:t>- Desarrollar habilidades para la recopilación, análisis e interpretación de datos relacionados con el aprendizaje de la aritmética, contribuyendo así al avance del conocimiento en el campo de la educación matemática.</w:t>
+              <w:rPr/>
             </w:r>
           </w:p>
         </w:tc>
@@ -4612,2062 +4085,7 @@
               </w:rPr>
             </w:pPr>
             <w:r>
-              <w:rPr>
-                <w:rFonts w:eastAsia="Calibri" w:cs="Calibri" w:ascii="Calibri" w:hAnsi="Calibri"/>
-                <w:b/>
-                <w:position w:val="0"/>
-                <w:sz w:val="22"/>
-                <w:sz w:val="22"/>
-                <w:szCs w:val="22"/>
-                <w:vertAlign w:val="baseline"/>
-              </w:rPr>
-              <w:t>Eje Problémico 1</w:t>
-            </w:r>
-            <w:r>
-              <w:rPr>
-                <w:rFonts w:eastAsia="Calibri" w:cs="Calibri" w:ascii="Calibri" w:hAnsi="Calibri"/>
-                <w:position w:val="0"/>
-                <w:sz w:val="22"/>
-                <w:sz w:val="22"/>
-                <w:szCs w:val="22"/>
-                <w:vertAlign w:val="baseline"/>
-              </w:rPr>
-              <w:t>.  Fundamentos teóricos sobre el desarrollo del pensamiento numérico en el contexto colombiano</w:t>
-            </w:r>
-          </w:p>
-          <w:p>
-            <w:pPr>
-              <w:pStyle w:val="Normal1"/>
-              <w:jc w:val="both"/>
-              <w:rPr>
-                <w:rFonts w:ascii="Calibri" w:hAnsi="Calibri" w:eastAsia="Calibri" w:cs="Calibri"/>
-                <w:position w:val="0"/>
-                <w:sz w:val="22"/>
-                <w:sz w:val="22"/>
-                <w:szCs w:val="22"/>
-                <w:vertAlign w:val="baseline"/>
-              </w:rPr>
-            </w:pPr>
-            <w:r>
-              <w:rPr>
-                <w:rFonts w:eastAsia="Calibri" w:cs="Calibri" w:ascii="Calibri" w:hAnsi="Calibri"/>
-                <w:position w:val="0"/>
-                <w:sz w:val="22"/>
-                <w:sz w:val="22"/>
-                <w:szCs w:val="22"/>
-                <w:vertAlign w:val="baseline"/>
-              </w:rPr>
-            </w:r>
-          </w:p>
-          <w:p>
-            <w:pPr>
-              <w:pStyle w:val="Normal1"/>
-              <w:tabs>
-                <w:tab w:val="clear" w:pos="708"/>
-                <w:tab w:val="left" w:pos="750" w:leader="none"/>
-              </w:tabs>
-              <w:jc w:val="both"/>
-              <w:rPr>
-                <w:rFonts w:ascii="Calibri" w:hAnsi="Calibri" w:eastAsia="Calibri" w:cs="Calibri"/>
-                <w:position w:val="0"/>
-                <w:sz w:val="22"/>
-                <w:sz w:val="22"/>
-                <w:szCs w:val="22"/>
-                <w:vertAlign w:val="baseline"/>
-              </w:rPr>
-            </w:pPr>
-            <w:r>
-              <w:rPr>
-                <w:rFonts w:eastAsia="Calibri" w:cs="Calibri" w:ascii="Calibri" w:hAnsi="Calibri"/>
-                <w:position w:val="0"/>
-                <w:sz w:val="22"/>
-                <w:sz w:val="22"/>
-                <w:szCs w:val="22"/>
-                <w:vertAlign w:val="baseline"/>
-              </w:rPr>
-              <w:t>Pregunta(s) orientadora(s): ¿Cuáles son los fundamentos del desarrollo de habilidades numéricas en el currículo de las matemáticas escolares en Colombia?</w:t>
-            </w:r>
-          </w:p>
-          <w:p>
-            <w:pPr>
-              <w:pStyle w:val="Normal1"/>
-              <w:tabs>
-                <w:tab w:val="clear" w:pos="708"/>
-                <w:tab w:val="left" w:pos="750" w:leader="none"/>
-              </w:tabs>
-              <w:jc w:val="both"/>
-              <w:rPr>
-                <w:rFonts w:ascii="Calibri" w:hAnsi="Calibri" w:eastAsia="Calibri" w:cs="Calibri"/>
-                <w:position w:val="0"/>
-                <w:sz w:val="22"/>
-                <w:sz w:val="22"/>
-                <w:szCs w:val="22"/>
-                <w:vertAlign w:val="baseline"/>
-              </w:rPr>
-            </w:pPr>
-            <w:r>
-              <w:rPr>
-                <w:rFonts w:eastAsia="Calibri" w:cs="Calibri" w:ascii="Calibri" w:hAnsi="Calibri"/>
-                <w:position w:val="0"/>
-                <w:sz w:val="22"/>
-                <w:sz w:val="22"/>
-                <w:szCs w:val="22"/>
-                <w:vertAlign w:val="baseline"/>
-              </w:rPr>
-            </w:r>
-          </w:p>
-          <w:p>
-            <w:pPr>
-              <w:pStyle w:val="Normal1"/>
-              <w:tabs>
-                <w:tab w:val="clear" w:pos="708"/>
-                <w:tab w:val="left" w:pos="750" w:leader="none"/>
-              </w:tabs>
-              <w:jc w:val="both"/>
-              <w:rPr>
-                <w:rFonts w:ascii="Calibri" w:hAnsi="Calibri" w:eastAsia="Calibri" w:cs="Calibri"/>
-                <w:position w:val="0"/>
-                <w:sz w:val="22"/>
-                <w:sz w:val="22"/>
-                <w:szCs w:val="22"/>
-                <w:vertAlign w:val="baseline"/>
-              </w:rPr>
-            </w:pPr>
-            <w:r>
-              <w:rPr>
-                <w:rFonts w:eastAsia="Calibri" w:cs="Calibri" w:ascii="Calibri" w:hAnsi="Calibri"/>
-                <w:position w:val="0"/>
-                <w:sz w:val="22"/>
-                <w:sz w:val="22"/>
-                <w:szCs w:val="22"/>
-                <w:vertAlign w:val="baseline"/>
-              </w:rPr>
-              <w:t>¿Cómo se caracteriza el pensamiento numérico en la escuela desde las propuestas curriculares del Ministerio de Educación Nacional?</w:t>
-            </w:r>
-          </w:p>
-          <w:p>
-            <w:pPr>
-              <w:pStyle w:val="Normal1"/>
-              <w:jc w:val="both"/>
-              <w:rPr>
-                <w:rFonts w:ascii="Calibri" w:hAnsi="Calibri" w:eastAsia="Calibri" w:cs="Calibri"/>
-                <w:position w:val="0"/>
-                <w:sz w:val="22"/>
-                <w:sz w:val="22"/>
-                <w:szCs w:val="22"/>
-                <w:vertAlign w:val="baseline"/>
-              </w:rPr>
-            </w:pPr>
-            <w:r>
-              <w:rPr>
-                <w:rFonts w:eastAsia="Calibri" w:cs="Calibri" w:ascii="Calibri" w:hAnsi="Calibri"/>
-                <w:position w:val="0"/>
-                <w:sz w:val="22"/>
-                <w:sz w:val="22"/>
-                <w:szCs w:val="22"/>
-                <w:vertAlign w:val="baseline"/>
-              </w:rPr>
-            </w:r>
-          </w:p>
-          <w:p>
-            <w:pPr>
-              <w:pStyle w:val="Normal1"/>
-              <w:jc w:val="both"/>
-              <w:rPr>
-                <w:rFonts w:ascii="Calibri" w:hAnsi="Calibri" w:eastAsia="Calibri" w:cs="Calibri"/>
-                <w:position w:val="0"/>
-                <w:sz w:val="22"/>
-                <w:sz w:val="22"/>
-                <w:szCs w:val="22"/>
-                <w:vertAlign w:val="baseline"/>
-              </w:rPr>
-            </w:pPr>
-            <w:r>
-              <w:rPr>
-                <w:rFonts w:eastAsia="Calibri" w:cs="Calibri" w:ascii="Calibri" w:hAnsi="Calibri"/>
-                <w:position w:val="0"/>
-                <w:sz w:val="22"/>
-                <w:sz w:val="22"/>
-                <w:szCs w:val="22"/>
-                <w:vertAlign w:val="baseline"/>
-              </w:rPr>
-              <w:t>No. de sesiones: 2 sesiones</w:t>
-            </w:r>
-          </w:p>
-          <w:p>
-            <w:pPr>
-              <w:pStyle w:val="Normal1"/>
-              <w:jc w:val="both"/>
-              <w:rPr>
-                <w:rFonts w:ascii="Calibri" w:hAnsi="Calibri" w:eastAsia="Calibri" w:cs="Calibri"/>
-                <w:position w:val="0"/>
-                <w:sz w:val="22"/>
-                <w:sz w:val="22"/>
-                <w:szCs w:val="22"/>
-                <w:vertAlign w:val="baseline"/>
-              </w:rPr>
-            </w:pPr>
-            <w:r>
-              <w:rPr>
-                <w:rFonts w:eastAsia="Calibri" w:cs="Calibri" w:ascii="Calibri" w:hAnsi="Calibri"/>
-                <w:position w:val="0"/>
-                <w:sz w:val="22"/>
-                <w:sz w:val="22"/>
-                <w:szCs w:val="22"/>
-                <w:vertAlign w:val="baseline"/>
-              </w:rPr>
-            </w:r>
-          </w:p>
-          <w:p>
-            <w:pPr>
-              <w:pStyle w:val="Normal1"/>
-              <w:keepNext w:val="false"/>
-              <w:keepLines w:val="false"/>
-              <w:widowControl/>
-              <w:numPr>
-                <w:ilvl w:val="0"/>
-                <w:numId w:val="2"/>
-              </w:numPr>
-              <w:shd w:val="clear" w:fill="auto"/>
-              <w:spacing w:lineRule="auto" w:line="240" w:before="0" w:after="0"/>
-              <w:ind w:hanging="360" w:left="360" w:right="0"/>
-              <w:jc w:val="both"/>
-              <w:rPr>
-                <w:rFonts w:ascii="Calibri" w:hAnsi="Calibri" w:eastAsia="Calibri" w:cs="Calibri"/>
-                <w:b w:val="false"/>
-                <w:i w:val="false"/>
-                <w:i w:val="false"/>
-                <w:caps w:val="false"/>
-                <w:smallCaps w:val="false"/>
-                <w:strike w:val="false"/>
-                <w:dstrike w:val="false"/>
-                <w:color w:val="000000"/>
-                <w:position w:val="0"/>
-                <w:sz w:val="22"/>
-                <w:sz w:val="22"/>
-                <w:szCs w:val="22"/>
-                <w:u w:val="none"/>
-                <w:shd w:fill="auto" w:val="clear"/>
-                <w:vertAlign w:val="baseline"/>
-              </w:rPr>
-            </w:pPr>
-            <w:r>
-              <w:rPr>
-                <w:rFonts w:eastAsia="Calibri" w:cs="Calibri" w:ascii="Calibri" w:hAnsi="Calibri"/>
-                <w:b w:val="false"/>
-                <w:i w:val="false"/>
-                <w:caps w:val="false"/>
-                <w:smallCaps w:val="false"/>
-                <w:strike w:val="false"/>
-                <w:dstrike w:val="false"/>
-                <w:color w:val="000000"/>
-                <w:position w:val="0"/>
-                <w:sz w:val="22"/>
-                <w:sz w:val="22"/>
-                <w:szCs w:val="22"/>
-                <w:u w:val="none"/>
-                <w:shd w:fill="auto" w:val="clear"/>
-                <w:vertAlign w:val="baseline"/>
-              </w:rPr>
-              <w:t>Pensamiento numérico desde los documentos rectores emanados por el Ministerio de Educación Nacional (Lineamientos curriculares, estándares básicos de competencias, Derechos básicos de aprendizaje)</w:t>
-            </w:r>
-          </w:p>
-          <w:p>
-            <w:pPr>
-              <w:pStyle w:val="Normal1"/>
-              <w:keepNext w:val="false"/>
-              <w:keepLines w:val="false"/>
-              <w:widowControl/>
-              <w:numPr>
-                <w:ilvl w:val="0"/>
-                <w:numId w:val="2"/>
-              </w:numPr>
-              <w:shd w:val="clear" w:fill="auto"/>
-              <w:spacing w:lineRule="auto" w:line="240" w:before="0" w:after="0"/>
-              <w:ind w:hanging="360" w:left="360" w:right="0"/>
-              <w:jc w:val="both"/>
-              <w:rPr>
-                <w:rFonts w:ascii="Calibri" w:hAnsi="Calibri" w:eastAsia="Calibri" w:cs="Calibri"/>
-                <w:b w:val="false"/>
-                <w:i w:val="false"/>
-                <w:i w:val="false"/>
-                <w:caps w:val="false"/>
-                <w:smallCaps w:val="false"/>
-                <w:strike w:val="false"/>
-                <w:dstrike w:val="false"/>
-                <w:color w:val="000000"/>
-                <w:position w:val="0"/>
-                <w:sz w:val="22"/>
-                <w:sz w:val="22"/>
-                <w:szCs w:val="22"/>
-                <w:u w:val="none"/>
-                <w:shd w:fill="auto" w:val="clear"/>
-                <w:vertAlign w:val="baseline"/>
-              </w:rPr>
-            </w:pPr>
-            <w:r>
-              <w:rPr>
-                <w:rFonts w:eastAsia="Calibri" w:cs="Calibri" w:ascii="Calibri" w:hAnsi="Calibri"/>
-                <w:b w:val="false"/>
-                <w:i w:val="false"/>
-                <w:caps w:val="false"/>
-                <w:smallCaps w:val="false"/>
-                <w:strike w:val="false"/>
-                <w:dstrike w:val="false"/>
-                <w:color w:val="000000"/>
-                <w:position w:val="0"/>
-                <w:sz w:val="22"/>
-                <w:sz w:val="22"/>
-                <w:szCs w:val="22"/>
-                <w:u w:val="none"/>
-                <w:shd w:fill="auto" w:val="clear"/>
-                <w:vertAlign w:val="baseline"/>
-              </w:rPr>
-              <w:t>Reflexiones frente al aprendizaje del pensamiento numérico</w:t>
-            </w:r>
-          </w:p>
-          <w:p>
-            <w:pPr>
-              <w:pStyle w:val="Normal1"/>
-              <w:keepNext w:val="false"/>
-              <w:keepLines w:val="false"/>
-              <w:widowControl/>
-              <w:numPr>
-                <w:ilvl w:val="0"/>
-                <w:numId w:val="2"/>
-              </w:numPr>
-              <w:shd w:val="clear" w:fill="auto"/>
-              <w:spacing w:lineRule="auto" w:line="240" w:before="0" w:after="0"/>
-              <w:ind w:hanging="360" w:left="360" w:right="0"/>
-              <w:jc w:val="both"/>
-              <w:rPr>
-                <w:rFonts w:ascii="Calibri" w:hAnsi="Calibri" w:eastAsia="Calibri" w:cs="Calibri"/>
-                <w:b w:val="false"/>
-                <w:i w:val="false"/>
-                <w:i w:val="false"/>
-                <w:caps w:val="false"/>
-                <w:smallCaps w:val="false"/>
-                <w:strike w:val="false"/>
-                <w:dstrike w:val="false"/>
-                <w:color w:val="000000"/>
-                <w:position w:val="0"/>
-                <w:sz w:val="22"/>
-                <w:sz w:val="22"/>
-                <w:szCs w:val="22"/>
-                <w:u w:val="none"/>
-                <w:shd w:fill="auto" w:val="clear"/>
-                <w:vertAlign w:val="baseline"/>
-              </w:rPr>
-            </w:pPr>
-            <w:r>
-              <w:rPr>
-                <w:rFonts w:eastAsia="Calibri" w:cs="Calibri" w:ascii="Calibri" w:hAnsi="Calibri"/>
-                <w:b w:val="false"/>
-                <w:i w:val="false"/>
-                <w:caps w:val="false"/>
-                <w:smallCaps w:val="false"/>
-                <w:strike w:val="false"/>
-                <w:dstrike w:val="false"/>
-                <w:color w:val="000000"/>
-                <w:position w:val="0"/>
-                <w:sz w:val="22"/>
-                <w:sz w:val="22"/>
-                <w:szCs w:val="22"/>
-                <w:u w:val="none"/>
-                <w:shd w:fill="auto" w:val="clear"/>
-                <w:vertAlign w:val="baseline"/>
-              </w:rPr>
-              <w:t>La enseñanza del pensamiento numérico en la educación obligatoria</w:t>
-            </w:r>
-          </w:p>
-          <w:p>
-            <w:pPr>
-              <w:pStyle w:val="Normal1"/>
-              <w:jc w:val="both"/>
-              <w:rPr>
-                <w:rFonts w:ascii="Calibri" w:hAnsi="Calibri" w:eastAsia="Calibri" w:cs="Calibri"/>
-                <w:position w:val="0"/>
-                <w:sz w:val="24"/>
-                <w:sz w:val="24"/>
-                <w:vertAlign w:val="baseline"/>
-              </w:rPr>
-            </w:pPr>
-            <w:r>
-              <w:rPr>
-                <w:rFonts w:eastAsia="Calibri" w:cs="Calibri" w:ascii="Calibri" w:hAnsi="Calibri"/>
-                <w:position w:val="0"/>
-                <w:sz w:val="24"/>
-                <w:sz w:val="24"/>
-                <w:vertAlign w:val="baseline"/>
-              </w:rPr>
-            </w:r>
-          </w:p>
-          <w:p>
-            <w:pPr>
-              <w:pStyle w:val="Normal1"/>
-              <w:jc w:val="both"/>
-              <w:rPr>
-                <w:rFonts w:ascii="Calibri" w:hAnsi="Calibri" w:eastAsia="Calibri" w:cs="Calibri"/>
-                <w:position w:val="0"/>
-                <w:sz w:val="22"/>
-                <w:sz w:val="22"/>
-                <w:szCs w:val="22"/>
-                <w:vertAlign w:val="baseline"/>
-              </w:rPr>
-            </w:pPr>
-            <w:r>
-              <w:rPr>
-                <w:rFonts w:eastAsia="Calibri" w:cs="Calibri" w:ascii="Calibri" w:hAnsi="Calibri"/>
-                <w:b/>
-                <w:position w:val="0"/>
-                <w:sz w:val="22"/>
-                <w:sz w:val="22"/>
-                <w:szCs w:val="22"/>
-                <w:vertAlign w:val="baseline"/>
-              </w:rPr>
-              <w:t xml:space="preserve">Eje Problémico 2. </w:t>
-            </w:r>
-            <w:r>
-              <w:rPr>
-                <w:rFonts w:eastAsia="Calibri" w:cs="Calibri" w:ascii="Calibri" w:hAnsi="Calibri"/>
-                <w:position w:val="0"/>
-                <w:sz w:val="22"/>
-                <w:sz w:val="22"/>
-                <w:szCs w:val="22"/>
-                <w:vertAlign w:val="baseline"/>
-              </w:rPr>
-              <w:t>Concepto de número y procesos de conteo</w:t>
-            </w:r>
-          </w:p>
-          <w:p>
-            <w:pPr>
-              <w:pStyle w:val="Normal1"/>
-              <w:jc w:val="both"/>
-              <w:rPr>
-                <w:rFonts w:ascii="Calibri" w:hAnsi="Calibri" w:eastAsia="Calibri" w:cs="Calibri"/>
-                <w:b w:val="false"/>
-                <w:position w:val="0"/>
-                <w:sz w:val="22"/>
-                <w:sz w:val="22"/>
-                <w:szCs w:val="22"/>
-                <w:vertAlign w:val="baseline"/>
-              </w:rPr>
-            </w:pPr>
-            <w:r>
-              <w:rPr>
-                <w:rFonts w:eastAsia="Calibri" w:cs="Calibri" w:ascii="Calibri" w:hAnsi="Calibri"/>
-                <w:b w:val="false"/>
-                <w:position w:val="0"/>
-                <w:sz w:val="22"/>
-                <w:sz w:val="22"/>
-                <w:szCs w:val="22"/>
-                <w:vertAlign w:val="baseline"/>
-              </w:rPr>
-            </w:r>
-          </w:p>
-          <w:p>
-            <w:pPr>
-              <w:pStyle w:val="Normal1"/>
-              <w:jc w:val="both"/>
-              <w:rPr>
-                <w:rFonts w:ascii="Calibri" w:hAnsi="Calibri" w:eastAsia="Calibri" w:cs="Calibri"/>
-                <w:position w:val="0"/>
-                <w:sz w:val="22"/>
-                <w:sz w:val="22"/>
-                <w:szCs w:val="22"/>
-                <w:vertAlign w:val="baseline"/>
-              </w:rPr>
-            </w:pPr>
-            <w:r>
-              <w:rPr>
-                <w:rFonts w:eastAsia="Calibri" w:cs="Calibri" w:ascii="Calibri" w:hAnsi="Calibri"/>
-                <w:position w:val="0"/>
-                <w:sz w:val="22"/>
-                <w:sz w:val="22"/>
-                <w:szCs w:val="22"/>
-                <w:vertAlign w:val="baseline"/>
-              </w:rPr>
-              <w:t>Pregunta orientadora: ¿Cómo influyen diferentes enfoques epistemológicos en la construcción del concepto de número?</w:t>
-            </w:r>
-          </w:p>
-          <w:p>
-            <w:pPr>
-              <w:pStyle w:val="Normal1"/>
-              <w:keepNext w:val="false"/>
-              <w:keepLines w:val="false"/>
-              <w:widowControl/>
-              <w:shd w:val="clear" w:fill="auto"/>
-              <w:spacing w:lineRule="auto" w:line="240" w:before="0" w:after="0"/>
-              <w:ind w:hanging="0" w:left="708" w:right="0"/>
-              <w:jc w:val="both"/>
-              <w:rPr>
-                <w:rFonts w:ascii="Calibri" w:hAnsi="Calibri" w:eastAsia="Calibri" w:cs="Calibri"/>
-                <w:b w:val="false"/>
-                <w:i w:val="false"/>
-                <w:i w:val="false"/>
-                <w:caps w:val="false"/>
-                <w:smallCaps w:val="false"/>
-                <w:strike w:val="false"/>
-                <w:dstrike w:val="false"/>
-                <w:color w:val="000000"/>
-                <w:position w:val="0"/>
-                <w:sz w:val="22"/>
-                <w:sz w:val="22"/>
-                <w:szCs w:val="22"/>
-                <w:u w:val="none"/>
-                <w:shd w:fill="auto" w:val="clear"/>
-                <w:vertAlign w:val="baseline"/>
-              </w:rPr>
-            </w:pPr>
-            <w:r>
-              <w:rPr>
-                <w:rFonts w:eastAsia="Calibri" w:cs="Calibri" w:ascii="Calibri" w:hAnsi="Calibri"/>
-                <w:b w:val="false"/>
-                <w:i w:val="false"/>
-                <w:caps w:val="false"/>
-                <w:smallCaps w:val="false"/>
-                <w:strike w:val="false"/>
-                <w:dstrike w:val="false"/>
-                <w:color w:val="000000"/>
-                <w:position w:val="0"/>
-                <w:sz w:val="22"/>
-                <w:sz w:val="22"/>
-                <w:szCs w:val="22"/>
-                <w:u w:val="none"/>
-                <w:shd w:fill="auto" w:val="clear"/>
-                <w:vertAlign w:val="baseline"/>
-              </w:rPr>
-            </w:r>
-          </w:p>
-          <w:p>
-            <w:pPr>
-              <w:pStyle w:val="Normal1"/>
-              <w:tabs>
-                <w:tab w:val="clear" w:pos="708"/>
-                <w:tab w:val="left" w:pos="750" w:leader="none"/>
-              </w:tabs>
-              <w:jc w:val="both"/>
-              <w:rPr>
-                <w:rFonts w:ascii="Calibri" w:hAnsi="Calibri" w:eastAsia="Calibri" w:cs="Calibri"/>
-                <w:position w:val="0"/>
-                <w:sz w:val="22"/>
-                <w:sz w:val="22"/>
-                <w:szCs w:val="22"/>
-                <w:vertAlign w:val="baseline"/>
-              </w:rPr>
-            </w:pPr>
-            <w:r>
-              <w:rPr>
-                <w:rFonts w:eastAsia="Calibri" w:cs="Calibri" w:ascii="Calibri" w:hAnsi="Calibri"/>
-                <w:position w:val="0"/>
-                <w:sz w:val="22"/>
-                <w:sz w:val="22"/>
-                <w:szCs w:val="22"/>
-                <w:vertAlign w:val="baseline"/>
-              </w:rPr>
-              <w:t>No. de sesiones</w:t>
-            </w:r>
-            <w:r>
-              <w:rPr>
-                <w:rFonts w:eastAsia="Calibri" w:cs="Calibri" w:ascii="Calibri" w:hAnsi="Calibri"/>
-                <w:b/>
-                <w:position w:val="0"/>
-                <w:sz w:val="22"/>
-                <w:sz w:val="22"/>
-                <w:szCs w:val="22"/>
-                <w:vertAlign w:val="baseline"/>
-              </w:rPr>
-              <w:t xml:space="preserve">: </w:t>
-            </w:r>
-            <w:r>
-              <w:rPr>
-                <w:rFonts w:eastAsia="Calibri" w:cs="Calibri" w:ascii="Calibri" w:hAnsi="Calibri"/>
-                <w:position w:val="0"/>
-                <w:sz w:val="22"/>
-                <w:sz w:val="22"/>
-                <w:szCs w:val="22"/>
-                <w:vertAlign w:val="baseline"/>
-              </w:rPr>
-              <w:t>4 sesiones.</w:t>
-            </w:r>
-          </w:p>
-          <w:p>
-            <w:pPr>
-              <w:pStyle w:val="Normal1"/>
-              <w:tabs>
-                <w:tab w:val="clear" w:pos="708"/>
-                <w:tab w:val="left" w:pos="750" w:leader="none"/>
-              </w:tabs>
-              <w:jc w:val="both"/>
-              <w:rPr>
-                <w:rFonts w:ascii="Calibri" w:hAnsi="Calibri" w:eastAsia="Calibri" w:cs="Calibri"/>
-                <w:position w:val="0"/>
-                <w:sz w:val="22"/>
-                <w:sz w:val="22"/>
-                <w:szCs w:val="22"/>
-                <w:vertAlign w:val="baseline"/>
-              </w:rPr>
-            </w:pPr>
-            <w:r>
-              <w:rPr>
-                <w:rFonts w:eastAsia="Calibri" w:cs="Calibri" w:ascii="Calibri" w:hAnsi="Calibri"/>
-                <w:position w:val="0"/>
-                <w:sz w:val="22"/>
-                <w:sz w:val="22"/>
-                <w:szCs w:val="22"/>
-                <w:vertAlign w:val="baseline"/>
-              </w:rPr>
-            </w:r>
-          </w:p>
-          <w:p>
-            <w:pPr>
-              <w:pStyle w:val="Normal1"/>
-              <w:keepNext w:val="false"/>
-              <w:keepLines w:val="false"/>
-              <w:widowControl/>
-              <w:numPr>
-                <w:ilvl w:val="0"/>
-                <w:numId w:val="2"/>
-              </w:numPr>
-              <w:shd w:val="clear" w:fill="auto"/>
-              <w:spacing w:lineRule="auto" w:line="240" w:before="0" w:after="0"/>
-              <w:ind w:hanging="360" w:left="360" w:right="0"/>
-              <w:jc w:val="both"/>
-              <w:rPr>
-                <w:rFonts w:ascii="Calibri" w:hAnsi="Calibri" w:eastAsia="Calibri" w:cs="Calibri"/>
-                <w:b w:val="false"/>
-                <w:i w:val="false"/>
-                <w:i w:val="false"/>
-                <w:caps w:val="false"/>
-                <w:smallCaps w:val="false"/>
-                <w:strike w:val="false"/>
-                <w:dstrike w:val="false"/>
-                <w:color w:val="000000"/>
-                <w:position w:val="0"/>
-                <w:sz w:val="22"/>
-                <w:sz w:val="22"/>
-                <w:szCs w:val="22"/>
-                <w:u w:val="none"/>
-                <w:shd w:fill="auto" w:val="clear"/>
-                <w:vertAlign w:val="baseline"/>
-              </w:rPr>
-            </w:pPr>
-            <w:r>
-              <w:rPr>
-                <w:rFonts w:eastAsia="Calibri" w:cs="Calibri" w:ascii="Calibri" w:hAnsi="Calibri"/>
-                <w:b w:val="false"/>
-                <w:i w:val="false"/>
-                <w:caps w:val="false"/>
-                <w:smallCaps w:val="false"/>
-                <w:strike w:val="false"/>
-                <w:dstrike w:val="false"/>
-                <w:color w:val="000000"/>
-                <w:position w:val="0"/>
-                <w:sz w:val="22"/>
-                <w:sz w:val="22"/>
-                <w:szCs w:val="22"/>
-                <w:u w:val="none"/>
-                <w:shd w:fill="auto" w:val="clear"/>
-                <w:vertAlign w:val="baseline"/>
-              </w:rPr>
-              <w:t>Construcción histórica del concepto de número</w:t>
-            </w:r>
-          </w:p>
-          <w:p>
-            <w:pPr>
-              <w:pStyle w:val="Normal1"/>
-              <w:keepNext w:val="false"/>
-              <w:keepLines w:val="false"/>
-              <w:widowControl/>
-              <w:numPr>
-                <w:ilvl w:val="0"/>
-                <w:numId w:val="2"/>
-              </w:numPr>
-              <w:shd w:val="clear" w:fill="auto"/>
-              <w:spacing w:lineRule="auto" w:line="240" w:before="0" w:after="0"/>
-              <w:ind w:hanging="360" w:left="360" w:right="0"/>
-              <w:jc w:val="both"/>
-              <w:rPr>
-                <w:rFonts w:ascii="Calibri" w:hAnsi="Calibri" w:eastAsia="Calibri" w:cs="Calibri"/>
-                <w:b w:val="false"/>
-                <w:i w:val="false"/>
-                <w:i w:val="false"/>
-                <w:caps w:val="false"/>
-                <w:smallCaps w:val="false"/>
-                <w:strike w:val="false"/>
-                <w:dstrike w:val="false"/>
-                <w:color w:val="000000"/>
-                <w:position w:val="0"/>
-                <w:sz w:val="22"/>
-                <w:sz w:val="22"/>
-                <w:szCs w:val="22"/>
-                <w:u w:val="none"/>
-                <w:shd w:fill="auto" w:val="clear"/>
-                <w:vertAlign w:val="baseline"/>
-              </w:rPr>
-            </w:pPr>
-            <w:r>
-              <w:rPr>
-                <w:rFonts w:eastAsia="Calibri" w:cs="Calibri" w:ascii="Calibri" w:hAnsi="Calibri"/>
-                <w:b w:val="false"/>
-                <w:i w:val="false"/>
-                <w:caps w:val="false"/>
-                <w:smallCaps w:val="false"/>
-                <w:strike w:val="false"/>
-                <w:dstrike w:val="false"/>
-                <w:color w:val="000000"/>
-                <w:position w:val="0"/>
-                <w:sz w:val="22"/>
-                <w:sz w:val="22"/>
-                <w:szCs w:val="22"/>
-                <w:u w:val="none"/>
-                <w:shd w:fill="auto" w:val="clear"/>
-                <w:vertAlign w:val="baseline"/>
-              </w:rPr>
-              <w:t>Procesos de conteo y manejo del ábaco</w:t>
-            </w:r>
-          </w:p>
-          <w:p>
-            <w:pPr>
-              <w:pStyle w:val="Normal1"/>
-              <w:tabs>
-                <w:tab w:val="clear" w:pos="708"/>
-                <w:tab w:val="left" w:pos="750" w:leader="none"/>
-              </w:tabs>
-              <w:jc w:val="both"/>
-              <w:rPr>
-                <w:rFonts w:ascii="Calibri" w:hAnsi="Calibri" w:eastAsia="Calibri" w:cs="Calibri"/>
-                <w:position w:val="0"/>
-                <w:sz w:val="22"/>
-                <w:sz w:val="22"/>
-                <w:szCs w:val="22"/>
-                <w:vertAlign w:val="baseline"/>
-              </w:rPr>
-            </w:pPr>
-            <w:r>
-              <w:rPr>
-                <w:rFonts w:eastAsia="Calibri" w:cs="Calibri" w:ascii="Calibri" w:hAnsi="Calibri"/>
-                <w:position w:val="0"/>
-                <w:sz w:val="22"/>
-                <w:sz w:val="22"/>
-                <w:szCs w:val="22"/>
-                <w:vertAlign w:val="baseline"/>
-              </w:rPr>
-            </w:r>
-          </w:p>
-          <w:p>
-            <w:pPr>
-              <w:pStyle w:val="Normal1"/>
-              <w:widowControl w:val="false"/>
-              <w:jc w:val="both"/>
-              <w:rPr>
-                <w:rFonts w:ascii="Calibri" w:hAnsi="Calibri" w:eastAsia="Calibri" w:cs="Calibri"/>
-                <w:position w:val="0"/>
-                <w:sz w:val="22"/>
-                <w:sz w:val="22"/>
-                <w:szCs w:val="22"/>
-                <w:vertAlign w:val="baseline"/>
-              </w:rPr>
-            </w:pPr>
-            <w:r>
-              <w:rPr>
-                <w:rFonts w:eastAsia="Calibri" w:cs="Calibri" w:ascii="Calibri" w:hAnsi="Calibri"/>
-                <w:b/>
-                <w:position w:val="0"/>
-                <w:sz w:val="22"/>
-                <w:sz w:val="22"/>
-                <w:szCs w:val="22"/>
-                <w:vertAlign w:val="baseline"/>
-              </w:rPr>
-              <w:t xml:space="preserve">Eje Problémico 3. </w:t>
-            </w:r>
-            <w:r>
-              <w:rPr>
-                <w:rFonts w:eastAsia="Calibri" w:cs="Calibri" w:ascii="Calibri" w:hAnsi="Calibri"/>
-                <w:position w:val="0"/>
-                <w:sz w:val="22"/>
-                <w:sz w:val="22"/>
-                <w:szCs w:val="22"/>
-                <w:vertAlign w:val="baseline"/>
-              </w:rPr>
-              <w:t>Aspectos conceptuales y metodológicos para desarrollar el esquema aditivo y esquema multiplicativo en la escuela</w:t>
-            </w:r>
-          </w:p>
-          <w:p>
-            <w:pPr>
-              <w:pStyle w:val="Normal1"/>
-              <w:widowControl w:val="false"/>
-              <w:jc w:val="both"/>
-              <w:rPr>
-                <w:rFonts w:ascii="Calibri" w:hAnsi="Calibri" w:eastAsia="Calibri" w:cs="Calibri"/>
-                <w:position w:val="0"/>
-                <w:sz w:val="22"/>
-                <w:sz w:val="22"/>
-                <w:szCs w:val="22"/>
-                <w:vertAlign w:val="baseline"/>
-              </w:rPr>
-            </w:pPr>
-            <w:r>
-              <w:rPr>
-                <w:rFonts w:eastAsia="Calibri" w:cs="Calibri" w:ascii="Calibri" w:hAnsi="Calibri"/>
-                <w:position w:val="0"/>
-                <w:sz w:val="22"/>
-                <w:sz w:val="22"/>
-                <w:szCs w:val="22"/>
-                <w:vertAlign w:val="baseline"/>
-              </w:rPr>
-            </w:r>
-          </w:p>
-          <w:p>
-            <w:pPr>
-              <w:pStyle w:val="Normal1"/>
-              <w:widowControl w:val="false"/>
-              <w:jc w:val="both"/>
-              <w:rPr>
-                <w:rFonts w:ascii="Calibri" w:hAnsi="Calibri" w:eastAsia="Calibri" w:cs="Calibri"/>
-                <w:position w:val="0"/>
-                <w:sz w:val="22"/>
-                <w:sz w:val="22"/>
-                <w:szCs w:val="22"/>
-                <w:vertAlign w:val="baseline"/>
-              </w:rPr>
-            </w:pPr>
-            <w:r>
-              <w:rPr>
-                <w:rFonts w:eastAsia="Calibri" w:cs="Calibri" w:ascii="Calibri" w:hAnsi="Calibri"/>
-                <w:position w:val="0"/>
-                <w:sz w:val="22"/>
-                <w:sz w:val="22"/>
-                <w:szCs w:val="22"/>
-                <w:vertAlign w:val="baseline"/>
-              </w:rPr>
-              <w:t>Preguntas orientadoras:</w:t>
-            </w:r>
-          </w:p>
-          <w:p>
-            <w:pPr>
-              <w:pStyle w:val="Normal1"/>
-              <w:widowControl w:val="false"/>
-              <w:jc w:val="both"/>
-              <w:rPr>
-                <w:rFonts w:ascii="Calibri" w:hAnsi="Calibri" w:eastAsia="Calibri" w:cs="Calibri"/>
-                <w:position w:val="0"/>
-                <w:sz w:val="22"/>
-                <w:sz w:val="22"/>
-                <w:szCs w:val="22"/>
-                <w:vertAlign w:val="baseline"/>
-              </w:rPr>
-            </w:pPr>
-            <w:r>
-              <w:rPr>
-                <w:rFonts w:eastAsia="Calibri" w:cs="Calibri" w:ascii="Calibri" w:hAnsi="Calibri"/>
-                <w:position w:val="0"/>
-                <w:sz w:val="22"/>
-                <w:sz w:val="22"/>
-                <w:szCs w:val="22"/>
-                <w:vertAlign w:val="baseline"/>
-              </w:rPr>
-              <w:t>¿Cuáles son las relaciones fundamentales presentes en el desarrollo de esquema aditivo?</w:t>
-            </w:r>
-          </w:p>
-          <w:p>
-            <w:pPr>
-              <w:pStyle w:val="Normal1"/>
-              <w:widowControl w:val="false"/>
-              <w:jc w:val="both"/>
-              <w:rPr>
-                <w:rFonts w:ascii="Calibri" w:hAnsi="Calibri" w:eastAsia="Calibri" w:cs="Calibri"/>
-                <w:position w:val="0"/>
-                <w:sz w:val="22"/>
-                <w:sz w:val="22"/>
-                <w:szCs w:val="22"/>
-                <w:vertAlign w:val="baseline"/>
-              </w:rPr>
-            </w:pPr>
-            <w:r>
-              <w:rPr>
-                <w:rFonts w:eastAsia="Calibri" w:cs="Calibri" w:ascii="Calibri" w:hAnsi="Calibri"/>
-                <w:position w:val="0"/>
-                <w:sz w:val="22"/>
-                <w:sz w:val="22"/>
-                <w:szCs w:val="22"/>
-                <w:vertAlign w:val="baseline"/>
-              </w:rPr>
-              <w:t>¿Cuáles son las relaciones fundamentales presentes en el desarrollo de esquema multiplicativo?</w:t>
-            </w:r>
-          </w:p>
-          <w:p>
-            <w:pPr>
-              <w:pStyle w:val="Normal1"/>
-              <w:widowControl w:val="false"/>
-              <w:jc w:val="both"/>
-              <w:rPr>
-                <w:rFonts w:ascii="Calibri" w:hAnsi="Calibri" w:eastAsia="Calibri" w:cs="Calibri"/>
-                <w:position w:val="0"/>
-                <w:sz w:val="22"/>
-                <w:sz w:val="22"/>
-                <w:szCs w:val="22"/>
-                <w:vertAlign w:val="baseline"/>
-              </w:rPr>
-            </w:pPr>
-            <w:r>
-              <w:rPr>
-                <w:rFonts w:eastAsia="Calibri" w:cs="Calibri" w:ascii="Calibri" w:hAnsi="Calibri"/>
-                <w:position w:val="0"/>
-                <w:sz w:val="22"/>
-                <w:sz w:val="22"/>
-                <w:szCs w:val="22"/>
-                <w:vertAlign w:val="baseline"/>
-              </w:rPr>
-            </w:r>
-          </w:p>
-          <w:p>
-            <w:pPr>
-              <w:pStyle w:val="Normal1"/>
-              <w:tabs>
-                <w:tab w:val="clear" w:pos="708"/>
-                <w:tab w:val="left" w:pos="750" w:leader="none"/>
-              </w:tabs>
-              <w:jc w:val="both"/>
-              <w:rPr>
-                <w:rFonts w:ascii="Calibri" w:hAnsi="Calibri" w:eastAsia="Calibri" w:cs="Calibri"/>
-                <w:position w:val="0"/>
-                <w:sz w:val="22"/>
-                <w:sz w:val="22"/>
-                <w:szCs w:val="22"/>
-                <w:vertAlign w:val="baseline"/>
-              </w:rPr>
-            </w:pPr>
-            <w:r>
-              <w:rPr>
-                <w:rFonts w:eastAsia="Calibri" w:cs="Calibri" w:ascii="Calibri" w:hAnsi="Calibri"/>
-                <w:position w:val="0"/>
-                <w:sz w:val="22"/>
-                <w:sz w:val="22"/>
-                <w:szCs w:val="22"/>
-                <w:vertAlign w:val="baseline"/>
-              </w:rPr>
-              <w:t>No. de sesiones</w:t>
-            </w:r>
-            <w:r>
-              <w:rPr>
-                <w:rFonts w:eastAsia="Calibri" w:cs="Calibri" w:ascii="Calibri" w:hAnsi="Calibri"/>
-                <w:b/>
-                <w:position w:val="0"/>
-                <w:sz w:val="22"/>
-                <w:sz w:val="22"/>
-                <w:szCs w:val="22"/>
-                <w:vertAlign w:val="baseline"/>
-              </w:rPr>
-              <w:t xml:space="preserve">: </w:t>
-            </w:r>
-            <w:r>
-              <w:rPr>
-                <w:rFonts w:eastAsia="Calibri" w:cs="Calibri" w:ascii="Calibri" w:hAnsi="Calibri"/>
-                <w:position w:val="0"/>
-                <w:sz w:val="22"/>
-                <w:sz w:val="22"/>
-                <w:szCs w:val="22"/>
-                <w:vertAlign w:val="baseline"/>
-              </w:rPr>
-              <w:t>4 sesiones.</w:t>
-            </w:r>
-          </w:p>
-          <w:p>
-            <w:pPr>
-              <w:pStyle w:val="Normal1"/>
-              <w:tabs>
-                <w:tab w:val="clear" w:pos="708"/>
-                <w:tab w:val="left" w:pos="750" w:leader="none"/>
-              </w:tabs>
-              <w:jc w:val="both"/>
-              <w:rPr>
-                <w:rFonts w:ascii="Calibri" w:hAnsi="Calibri" w:eastAsia="Calibri" w:cs="Calibri"/>
-                <w:position w:val="0"/>
-                <w:sz w:val="22"/>
-                <w:sz w:val="22"/>
-                <w:szCs w:val="22"/>
-                <w:vertAlign w:val="baseline"/>
-              </w:rPr>
-            </w:pPr>
-            <w:r>
-              <w:rPr>
-                <w:rFonts w:eastAsia="Calibri" w:cs="Calibri" w:ascii="Calibri" w:hAnsi="Calibri"/>
-                <w:position w:val="0"/>
-                <w:sz w:val="22"/>
-                <w:sz w:val="22"/>
-                <w:szCs w:val="22"/>
-                <w:vertAlign w:val="baseline"/>
-              </w:rPr>
-            </w:r>
-          </w:p>
-          <w:p>
-            <w:pPr>
-              <w:pStyle w:val="Normal1"/>
-              <w:keepNext w:val="false"/>
-              <w:keepLines w:val="false"/>
-              <w:widowControl/>
-              <w:numPr>
-                <w:ilvl w:val="0"/>
-                <w:numId w:val="2"/>
-              </w:numPr>
-              <w:shd w:val="clear" w:fill="auto"/>
-              <w:spacing w:lineRule="auto" w:line="240" w:before="0" w:after="0"/>
-              <w:ind w:hanging="360" w:left="360" w:right="0"/>
-              <w:jc w:val="both"/>
-              <w:rPr>
-                <w:rFonts w:ascii="Calibri" w:hAnsi="Calibri" w:eastAsia="Calibri" w:cs="Calibri"/>
-                <w:b w:val="false"/>
-                <w:i w:val="false"/>
-                <w:i w:val="false"/>
-                <w:caps w:val="false"/>
-                <w:smallCaps w:val="false"/>
-                <w:strike w:val="false"/>
-                <w:dstrike w:val="false"/>
-                <w:color w:val="000000"/>
-                <w:position w:val="0"/>
-                <w:sz w:val="22"/>
-                <w:sz w:val="22"/>
-                <w:szCs w:val="22"/>
-                <w:u w:val="none"/>
-                <w:shd w:fill="auto" w:val="clear"/>
-                <w:vertAlign w:val="baseline"/>
-              </w:rPr>
-            </w:pPr>
-            <w:r>
-              <w:rPr>
-                <w:rFonts w:eastAsia="Calibri" w:cs="Calibri" w:ascii="Calibri" w:hAnsi="Calibri"/>
-                <w:b w:val="false"/>
-                <w:i w:val="false"/>
-                <w:caps w:val="false"/>
-                <w:smallCaps w:val="false"/>
-                <w:strike w:val="false"/>
-                <w:dstrike w:val="false"/>
-                <w:color w:val="000000"/>
-                <w:position w:val="0"/>
-                <w:sz w:val="22"/>
-                <w:sz w:val="22"/>
-                <w:szCs w:val="22"/>
-                <w:u w:val="none"/>
-                <w:shd w:fill="auto" w:val="clear"/>
-                <w:vertAlign w:val="baseline"/>
-              </w:rPr>
-              <w:t>Estrategias didácticas para desarrollar el esquema aditivo y multiplicativo.</w:t>
-            </w:r>
-          </w:p>
-          <w:p>
-            <w:pPr>
-              <w:pStyle w:val="Normal1"/>
-              <w:tabs>
-                <w:tab w:val="clear" w:pos="708"/>
-                <w:tab w:val="left" w:pos="750" w:leader="none"/>
-              </w:tabs>
-              <w:jc w:val="both"/>
-              <w:rPr>
-                <w:rFonts w:ascii="Calibri" w:hAnsi="Calibri" w:eastAsia="Calibri" w:cs="Calibri"/>
-                <w:position w:val="0"/>
-                <w:sz w:val="22"/>
-                <w:sz w:val="22"/>
-                <w:szCs w:val="22"/>
-                <w:vertAlign w:val="baseline"/>
-              </w:rPr>
-            </w:pPr>
-            <w:r>
-              <w:rPr>
-                <w:rFonts w:eastAsia="Calibri" w:cs="Calibri" w:ascii="Calibri" w:hAnsi="Calibri"/>
-                <w:position w:val="0"/>
-                <w:sz w:val="22"/>
-                <w:sz w:val="22"/>
-                <w:szCs w:val="22"/>
-                <w:vertAlign w:val="baseline"/>
-              </w:rPr>
-            </w:r>
-          </w:p>
-          <w:p>
-            <w:pPr>
-              <w:pStyle w:val="Normal1"/>
-              <w:widowControl w:val="false"/>
-              <w:jc w:val="both"/>
-              <w:rPr>
-                <w:rFonts w:ascii="Calibri" w:hAnsi="Calibri" w:eastAsia="Calibri" w:cs="Calibri"/>
-                <w:position w:val="0"/>
-                <w:sz w:val="22"/>
-                <w:sz w:val="22"/>
-                <w:szCs w:val="22"/>
-                <w:vertAlign w:val="baseline"/>
-              </w:rPr>
-            </w:pPr>
-            <w:r>
-              <w:rPr>
-                <w:rFonts w:eastAsia="Calibri" w:cs="Calibri" w:ascii="Calibri" w:hAnsi="Calibri"/>
-                <w:b/>
-                <w:position w:val="0"/>
-                <w:sz w:val="22"/>
-                <w:sz w:val="22"/>
-                <w:szCs w:val="22"/>
-                <w:vertAlign w:val="baseline"/>
-              </w:rPr>
-              <w:t xml:space="preserve">Eje Problémico 4.  </w:t>
-            </w:r>
-            <w:r>
-              <w:rPr>
-                <w:rFonts w:eastAsia="Calibri" w:cs="Calibri" w:ascii="Calibri" w:hAnsi="Calibri"/>
-                <w:position w:val="0"/>
-                <w:sz w:val="22"/>
-                <w:sz w:val="22"/>
-                <w:szCs w:val="22"/>
-                <w:vertAlign w:val="baseline"/>
-              </w:rPr>
-              <w:t>Los números enteros</w:t>
-            </w:r>
-          </w:p>
-          <w:p>
-            <w:pPr>
-              <w:pStyle w:val="Normal1"/>
-              <w:keepNext w:val="false"/>
-              <w:keepLines w:val="false"/>
-              <w:widowControl w:val="false"/>
-              <w:shd w:val="clear" w:fill="auto"/>
-              <w:spacing w:lineRule="auto" w:line="240" w:before="0" w:after="0"/>
-              <w:ind w:hanging="0" w:left="708" w:right="0"/>
-              <w:jc w:val="both"/>
-              <w:rPr>
-                <w:rFonts w:ascii="Calibri" w:hAnsi="Calibri" w:eastAsia="Calibri" w:cs="Calibri"/>
-                <w:b w:val="false"/>
-                <w:i w:val="false"/>
-                <w:i w:val="false"/>
-                <w:caps w:val="false"/>
-                <w:smallCaps w:val="false"/>
-                <w:strike w:val="false"/>
-                <w:dstrike w:val="false"/>
-                <w:color w:val="000000"/>
-                <w:position w:val="0"/>
-                <w:sz w:val="22"/>
-                <w:sz w:val="22"/>
-                <w:szCs w:val="22"/>
-                <w:u w:val="none"/>
-                <w:shd w:fill="auto" w:val="clear"/>
-                <w:vertAlign w:val="baseline"/>
-              </w:rPr>
-            </w:pPr>
-            <w:r>
-              <w:rPr>
-                <w:rFonts w:eastAsia="Calibri" w:cs="Calibri" w:ascii="Calibri" w:hAnsi="Calibri"/>
-                <w:b w:val="false"/>
-                <w:i w:val="false"/>
-                <w:caps w:val="false"/>
-                <w:smallCaps w:val="false"/>
-                <w:strike w:val="false"/>
-                <w:dstrike w:val="false"/>
-                <w:color w:val="000000"/>
-                <w:position w:val="0"/>
-                <w:sz w:val="22"/>
-                <w:sz w:val="22"/>
-                <w:szCs w:val="22"/>
-                <w:u w:val="none"/>
-                <w:shd w:fill="auto" w:val="clear"/>
-                <w:vertAlign w:val="baseline"/>
-              </w:rPr>
-            </w:r>
-          </w:p>
-          <w:p>
-            <w:pPr>
-              <w:pStyle w:val="Normal1"/>
-              <w:widowControl w:val="false"/>
-              <w:jc w:val="both"/>
-              <w:rPr>
-                <w:rFonts w:ascii="Calibri" w:hAnsi="Calibri" w:eastAsia="Calibri" w:cs="Calibri"/>
-                <w:position w:val="0"/>
-                <w:sz w:val="22"/>
-                <w:sz w:val="22"/>
-                <w:szCs w:val="22"/>
-                <w:vertAlign w:val="baseline"/>
-              </w:rPr>
-            </w:pPr>
-            <w:r>
-              <w:rPr>
-                <w:rFonts w:eastAsia="Calibri" w:cs="Calibri" w:ascii="Calibri" w:hAnsi="Calibri"/>
-                <w:position w:val="0"/>
-                <w:sz w:val="22"/>
-                <w:sz w:val="22"/>
-                <w:szCs w:val="22"/>
-                <w:vertAlign w:val="baseline"/>
-              </w:rPr>
-              <w:t>Pregunta orientadora:</w:t>
-            </w:r>
-          </w:p>
-          <w:p>
-            <w:pPr>
-              <w:pStyle w:val="Normal1"/>
-              <w:widowControl w:val="false"/>
-              <w:jc w:val="both"/>
-              <w:rPr>
-                <w:rFonts w:ascii="Calibri" w:hAnsi="Calibri" w:eastAsia="Calibri" w:cs="Calibri"/>
-                <w:position w:val="0"/>
-                <w:sz w:val="22"/>
-                <w:sz w:val="22"/>
-                <w:szCs w:val="22"/>
-                <w:vertAlign w:val="baseline"/>
-              </w:rPr>
-            </w:pPr>
-            <w:r>
-              <w:rPr>
-                <w:rFonts w:eastAsia="Calibri" w:cs="Calibri" w:ascii="Calibri" w:hAnsi="Calibri"/>
-                <w:position w:val="0"/>
-                <w:sz w:val="22"/>
-                <w:sz w:val="22"/>
-                <w:szCs w:val="22"/>
-                <w:vertAlign w:val="baseline"/>
-              </w:rPr>
-              <w:t>¿Cuáles son los elementos básicos desde un punto de vista conceptual que pueden orientar significados de los enteros desde situaciones escolares?</w:t>
-            </w:r>
-          </w:p>
-          <w:p>
-            <w:pPr>
-              <w:pStyle w:val="Normal1"/>
-              <w:widowControl w:val="false"/>
-              <w:jc w:val="both"/>
-              <w:rPr>
-                <w:rFonts w:ascii="Calibri" w:hAnsi="Calibri" w:eastAsia="Calibri" w:cs="Calibri"/>
-                <w:position w:val="0"/>
-                <w:sz w:val="22"/>
-                <w:sz w:val="22"/>
-                <w:szCs w:val="22"/>
-                <w:vertAlign w:val="baseline"/>
-              </w:rPr>
-            </w:pPr>
-            <w:r>
-              <w:rPr>
-                <w:rFonts w:eastAsia="Calibri" w:cs="Calibri" w:ascii="Calibri" w:hAnsi="Calibri"/>
-                <w:position w:val="0"/>
-                <w:sz w:val="22"/>
-                <w:sz w:val="22"/>
-                <w:szCs w:val="22"/>
-                <w:vertAlign w:val="baseline"/>
-              </w:rPr>
-            </w:r>
-          </w:p>
-          <w:p>
-            <w:pPr>
-              <w:pStyle w:val="Normal1"/>
-              <w:tabs>
-                <w:tab w:val="clear" w:pos="708"/>
-                <w:tab w:val="left" w:pos="750" w:leader="none"/>
-              </w:tabs>
-              <w:jc w:val="both"/>
-              <w:rPr>
-                <w:rFonts w:ascii="Calibri" w:hAnsi="Calibri" w:eastAsia="Calibri" w:cs="Calibri"/>
-                <w:position w:val="0"/>
-                <w:sz w:val="22"/>
-                <w:sz w:val="22"/>
-                <w:szCs w:val="22"/>
-                <w:vertAlign w:val="baseline"/>
-              </w:rPr>
-            </w:pPr>
-            <w:r>
-              <w:rPr>
-                <w:rFonts w:eastAsia="Calibri" w:cs="Calibri" w:ascii="Calibri" w:hAnsi="Calibri"/>
-                <w:position w:val="0"/>
-                <w:sz w:val="22"/>
-                <w:sz w:val="22"/>
-                <w:szCs w:val="22"/>
-                <w:vertAlign w:val="baseline"/>
-              </w:rPr>
-              <w:t>No. de sesiones</w:t>
-            </w:r>
-            <w:r>
-              <w:rPr>
-                <w:rFonts w:eastAsia="Calibri" w:cs="Calibri" w:ascii="Calibri" w:hAnsi="Calibri"/>
-                <w:b/>
-                <w:position w:val="0"/>
-                <w:sz w:val="22"/>
-                <w:sz w:val="22"/>
-                <w:szCs w:val="22"/>
-                <w:vertAlign w:val="baseline"/>
-              </w:rPr>
-              <w:t xml:space="preserve">: </w:t>
-            </w:r>
-            <w:r>
-              <w:rPr>
-                <w:rFonts w:eastAsia="Calibri" w:cs="Calibri" w:ascii="Calibri" w:hAnsi="Calibri"/>
-                <w:position w:val="0"/>
-                <w:sz w:val="22"/>
-                <w:sz w:val="22"/>
-                <w:szCs w:val="22"/>
-                <w:vertAlign w:val="baseline"/>
-              </w:rPr>
-              <w:t>2 sesiones.</w:t>
-            </w:r>
-          </w:p>
-          <w:p>
-            <w:pPr>
-              <w:pStyle w:val="Normal1"/>
-              <w:keepNext w:val="false"/>
-              <w:keepLines w:val="false"/>
-              <w:widowControl/>
-              <w:numPr>
-                <w:ilvl w:val="0"/>
-                <w:numId w:val="2"/>
-              </w:numPr>
-              <w:shd w:val="clear" w:fill="auto"/>
-              <w:spacing w:lineRule="auto" w:line="240" w:before="0" w:after="0"/>
-              <w:ind w:hanging="360" w:left="360" w:right="0"/>
-              <w:jc w:val="both"/>
-              <w:rPr>
-                <w:rFonts w:ascii="Calibri" w:hAnsi="Calibri" w:eastAsia="Calibri" w:cs="Calibri"/>
-                <w:b w:val="false"/>
-                <w:i w:val="false"/>
-                <w:i w:val="false"/>
-                <w:caps w:val="false"/>
-                <w:smallCaps w:val="false"/>
-                <w:strike w:val="false"/>
-                <w:dstrike w:val="false"/>
-                <w:color w:val="000000"/>
-                <w:position w:val="0"/>
-                <w:sz w:val="22"/>
-                <w:sz w:val="22"/>
-                <w:szCs w:val="22"/>
-                <w:u w:val="none"/>
-                <w:shd w:fill="auto" w:val="clear"/>
-                <w:vertAlign w:val="baseline"/>
-              </w:rPr>
-            </w:pPr>
-            <w:r>
-              <w:rPr>
-                <w:rFonts w:eastAsia="Calibri" w:cs="Calibri" w:ascii="Calibri" w:hAnsi="Calibri"/>
-                <w:b w:val="false"/>
-                <w:i w:val="false"/>
-                <w:caps w:val="false"/>
-                <w:smallCaps w:val="false"/>
-                <w:strike w:val="false"/>
-                <w:dstrike w:val="false"/>
-                <w:color w:val="000000"/>
-                <w:position w:val="0"/>
-                <w:sz w:val="22"/>
-                <w:sz w:val="22"/>
-                <w:szCs w:val="22"/>
-                <w:u w:val="none"/>
-                <w:shd w:fill="auto" w:val="clear"/>
-                <w:vertAlign w:val="baseline"/>
-              </w:rPr>
-              <w:t>Significados de los números enteros y estrategias de enseñanza en el aula.</w:t>
-            </w:r>
-          </w:p>
-          <w:p>
-            <w:pPr>
-              <w:pStyle w:val="Normal1"/>
-              <w:keepNext w:val="false"/>
-              <w:keepLines w:val="false"/>
-              <w:widowControl/>
-              <w:shd w:val="clear" w:fill="auto"/>
-              <w:spacing w:lineRule="auto" w:line="240" w:before="0" w:after="0"/>
-              <w:ind w:hanging="0" w:left="360" w:right="0"/>
-              <w:jc w:val="both"/>
-              <w:rPr>
-                <w:rFonts w:ascii="Calibri" w:hAnsi="Calibri" w:eastAsia="Calibri" w:cs="Calibri"/>
-                <w:b w:val="false"/>
-                <w:i w:val="false"/>
-                <w:i w:val="false"/>
-                <w:caps w:val="false"/>
-                <w:smallCaps w:val="false"/>
-                <w:strike w:val="false"/>
-                <w:dstrike w:val="false"/>
-                <w:color w:val="000000"/>
-                <w:position w:val="0"/>
-                <w:sz w:val="22"/>
-                <w:sz w:val="22"/>
-                <w:szCs w:val="22"/>
-                <w:u w:val="none"/>
-                <w:shd w:fill="auto" w:val="clear"/>
-                <w:vertAlign w:val="baseline"/>
-              </w:rPr>
-            </w:pPr>
-            <w:r>
-              <w:rPr>
-                <w:rFonts w:eastAsia="Calibri" w:cs="Calibri" w:ascii="Calibri" w:hAnsi="Calibri"/>
-                <w:b w:val="false"/>
-                <w:i w:val="false"/>
-                <w:caps w:val="false"/>
-                <w:smallCaps w:val="false"/>
-                <w:strike w:val="false"/>
-                <w:dstrike w:val="false"/>
-                <w:color w:val="000000"/>
-                <w:position w:val="0"/>
-                <w:sz w:val="22"/>
-                <w:sz w:val="22"/>
-                <w:szCs w:val="22"/>
-                <w:u w:val="none"/>
-                <w:shd w:fill="auto" w:val="clear"/>
-                <w:vertAlign w:val="baseline"/>
-              </w:rPr>
-            </w:r>
-          </w:p>
-          <w:p>
-            <w:pPr>
-              <w:pStyle w:val="Normal1"/>
-              <w:widowControl w:val="false"/>
-              <w:jc w:val="both"/>
-              <w:rPr>
-                <w:rFonts w:ascii="Calibri" w:hAnsi="Calibri" w:eastAsia="Calibri" w:cs="Calibri"/>
-                <w:position w:val="0"/>
-                <w:sz w:val="22"/>
-                <w:sz w:val="22"/>
-                <w:szCs w:val="22"/>
-                <w:vertAlign w:val="baseline"/>
-              </w:rPr>
-            </w:pPr>
-            <w:r>
-              <w:rPr>
-                <w:rFonts w:eastAsia="Calibri" w:cs="Calibri" w:ascii="Calibri" w:hAnsi="Calibri"/>
-                <w:b/>
-                <w:position w:val="0"/>
-                <w:sz w:val="22"/>
-                <w:sz w:val="22"/>
-                <w:szCs w:val="22"/>
-                <w:vertAlign w:val="baseline"/>
-              </w:rPr>
-              <w:t xml:space="preserve">Eje Problémico 5.  </w:t>
-            </w:r>
-            <w:r>
-              <w:rPr>
-                <w:rFonts w:eastAsia="Calibri" w:cs="Calibri" w:ascii="Calibri" w:hAnsi="Calibri"/>
-                <w:position w:val="0"/>
-                <w:sz w:val="22"/>
-                <w:sz w:val="22"/>
-                <w:szCs w:val="22"/>
-                <w:vertAlign w:val="baseline"/>
-              </w:rPr>
-              <w:t>Números racionales, razones y proporciones</w:t>
-            </w:r>
-          </w:p>
-          <w:p>
-            <w:pPr>
-              <w:pStyle w:val="Normal1"/>
-              <w:keepNext w:val="false"/>
-              <w:keepLines w:val="false"/>
-              <w:widowControl w:val="false"/>
-              <w:shd w:val="clear" w:fill="auto"/>
-              <w:spacing w:lineRule="auto" w:line="240" w:before="0" w:after="0"/>
-              <w:ind w:hanging="0" w:left="708" w:right="0"/>
-              <w:jc w:val="both"/>
-              <w:rPr>
-                <w:rFonts w:ascii="Calibri" w:hAnsi="Calibri" w:eastAsia="Calibri" w:cs="Calibri"/>
-                <w:b w:val="false"/>
-                <w:i w:val="false"/>
-                <w:i w:val="false"/>
-                <w:caps w:val="false"/>
-                <w:smallCaps w:val="false"/>
-                <w:strike w:val="false"/>
-                <w:dstrike w:val="false"/>
-                <w:color w:val="000000"/>
-                <w:position w:val="0"/>
-                <w:sz w:val="22"/>
-                <w:sz w:val="22"/>
-                <w:szCs w:val="22"/>
-                <w:u w:val="none"/>
-                <w:shd w:fill="auto" w:val="clear"/>
-                <w:vertAlign w:val="baseline"/>
-              </w:rPr>
-            </w:pPr>
-            <w:r>
-              <w:rPr>
-                <w:rFonts w:eastAsia="Calibri" w:cs="Calibri" w:ascii="Calibri" w:hAnsi="Calibri"/>
-                <w:b w:val="false"/>
-                <w:i w:val="false"/>
-                <w:caps w:val="false"/>
-                <w:smallCaps w:val="false"/>
-                <w:strike w:val="false"/>
-                <w:dstrike w:val="false"/>
-                <w:color w:val="000000"/>
-                <w:position w:val="0"/>
-                <w:sz w:val="22"/>
-                <w:sz w:val="22"/>
-                <w:szCs w:val="22"/>
-                <w:u w:val="none"/>
-                <w:shd w:fill="auto" w:val="clear"/>
-                <w:vertAlign w:val="baseline"/>
-              </w:rPr>
-            </w:r>
-          </w:p>
-          <w:p>
-            <w:pPr>
-              <w:pStyle w:val="Normal1"/>
-              <w:widowControl w:val="false"/>
-              <w:jc w:val="both"/>
-              <w:rPr>
-                <w:rFonts w:ascii="Calibri" w:hAnsi="Calibri" w:eastAsia="Calibri" w:cs="Calibri"/>
-                <w:position w:val="0"/>
-                <w:sz w:val="22"/>
-                <w:sz w:val="22"/>
-                <w:szCs w:val="22"/>
-                <w:vertAlign w:val="baseline"/>
-              </w:rPr>
-            </w:pPr>
-            <w:r>
-              <w:rPr>
-                <w:rFonts w:eastAsia="Calibri" w:cs="Calibri" w:ascii="Calibri" w:hAnsi="Calibri"/>
-                <w:position w:val="0"/>
-                <w:sz w:val="22"/>
-                <w:sz w:val="22"/>
-                <w:szCs w:val="22"/>
-                <w:vertAlign w:val="baseline"/>
-              </w:rPr>
-              <w:t>Preguntas orientadoras:</w:t>
-            </w:r>
-          </w:p>
-          <w:p>
-            <w:pPr>
-              <w:pStyle w:val="Normal1"/>
-              <w:widowControl w:val="false"/>
-              <w:jc w:val="both"/>
-              <w:rPr>
-                <w:rFonts w:ascii="Calibri" w:hAnsi="Calibri" w:eastAsia="Calibri" w:cs="Calibri"/>
-                <w:position w:val="0"/>
-                <w:sz w:val="22"/>
-                <w:sz w:val="22"/>
-                <w:szCs w:val="22"/>
-                <w:vertAlign w:val="baseline"/>
-              </w:rPr>
-            </w:pPr>
-            <w:r>
-              <w:rPr>
-                <w:rFonts w:eastAsia="Calibri" w:cs="Calibri" w:ascii="Calibri" w:hAnsi="Calibri"/>
-                <w:position w:val="0"/>
-                <w:sz w:val="22"/>
-                <w:sz w:val="22"/>
-                <w:szCs w:val="22"/>
-                <w:vertAlign w:val="baseline"/>
-              </w:rPr>
-              <w:t>¿Qué conexión tienen los contextos de medida con las relaciones y procedimientos asociados a la resolución de problemas en contextos de los números racionales?</w:t>
-            </w:r>
-          </w:p>
-          <w:p>
-            <w:pPr>
-              <w:pStyle w:val="Normal1"/>
-              <w:widowControl w:val="false"/>
-              <w:jc w:val="both"/>
-              <w:rPr>
-                <w:rFonts w:ascii="Calibri" w:hAnsi="Calibri" w:eastAsia="Calibri" w:cs="Calibri"/>
-                <w:position w:val="0"/>
-                <w:sz w:val="22"/>
-                <w:sz w:val="22"/>
-                <w:szCs w:val="22"/>
-                <w:vertAlign w:val="baseline"/>
-              </w:rPr>
-            </w:pPr>
-            <w:r>
-              <w:rPr>
-                <w:rFonts w:eastAsia="Calibri" w:cs="Calibri" w:ascii="Calibri" w:hAnsi="Calibri"/>
-                <w:position w:val="0"/>
-                <w:sz w:val="22"/>
-                <w:sz w:val="22"/>
-                <w:szCs w:val="22"/>
-                <w:vertAlign w:val="baseline"/>
-              </w:rPr>
-              <w:t>¿Cómo pasar del esquema multiplicativo a la solución de situaciones que desarrollen razonamiento proporcional?</w:t>
-            </w:r>
-          </w:p>
-          <w:p>
-            <w:pPr>
-              <w:pStyle w:val="Normal1"/>
-              <w:jc w:val="both"/>
-              <w:rPr>
-                <w:rFonts w:ascii="Calibri" w:hAnsi="Calibri" w:eastAsia="Calibri" w:cs="Calibri"/>
-                <w:b w:val="false"/>
-                <w:position w:val="0"/>
-                <w:sz w:val="22"/>
-                <w:sz w:val="22"/>
-                <w:szCs w:val="22"/>
-                <w:vertAlign w:val="baseline"/>
-              </w:rPr>
-            </w:pPr>
-            <w:r>
-              <w:rPr>
-                <w:rFonts w:eastAsia="Calibri" w:cs="Calibri" w:ascii="Calibri" w:hAnsi="Calibri"/>
-                <w:b w:val="false"/>
-                <w:position w:val="0"/>
-                <w:sz w:val="22"/>
-                <w:sz w:val="22"/>
-                <w:szCs w:val="22"/>
-                <w:vertAlign w:val="baseline"/>
-              </w:rPr>
-            </w:r>
-          </w:p>
-          <w:p>
-            <w:pPr>
-              <w:pStyle w:val="Normal1"/>
-              <w:tabs>
-                <w:tab w:val="clear" w:pos="708"/>
-                <w:tab w:val="left" w:pos="750" w:leader="none"/>
-              </w:tabs>
-              <w:jc w:val="both"/>
-              <w:rPr>
-                <w:rFonts w:ascii="Calibri" w:hAnsi="Calibri" w:eastAsia="Calibri" w:cs="Calibri"/>
-                <w:position w:val="0"/>
-                <w:sz w:val="22"/>
-                <w:sz w:val="22"/>
-                <w:szCs w:val="22"/>
-                <w:vertAlign w:val="baseline"/>
-              </w:rPr>
-            </w:pPr>
-            <w:r>
-              <w:rPr>
-                <w:rFonts w:eastAsia="Calibri" w:cs="Calibri" w:ascii="Calibri" w:hAnsi="Calibri"/>
-                <w:position w:val="0"/>
-                <w:sz w:val="22"/>
-                <w:sz w:val="22"/>
-                <w:szCs w:val="22"/>
-                <w:vertAlign w:val="baseline"/>
-              </w:rPr>
-              <w:t>No. de sesiones</w:t>
-            </w:r>
-            <w:r>
-              <w:rPr>
-                <w:rFonts w:eastAsia="Calibri" w:cs="Calibri" w:ascii="Calibri" w:hAnsi="Calibri"/>
-                <w:b/>
-                <w:position w:val="0"/>
-                <w:sz w:val="22"/>
-                <w:sz w:val="22"/>
-                <w:szCs w:val="22"/>
-                <w:vertAlign w:val="baseline"/>
-              </w:rPr>
-              <w:t xml:space="preserve">: </w:t>
-            </w:r>
-            <w:r>
-              <w:rPr>
-                <w:rFonts w:eastAsia="Calibri" w:cs="Calibri" w:ascii="Calibri" w:hAnsi="Calibri"/>
-                <w:position w:val="0"/>
-                <w:sz w:val="22"/>
-                <w:sz w:val="22"/>
-                <w:szCs w:val="22"/>
-                <w:vertAlign w:val="baseline"/>
-              </w:rPr>
-              <w:t>2 sesiones.</w:t>
-            </w:r>
-          </w:p>
-          <w:p>
-            <w:pPr>
-              <w:pStyle w:val="Normal1"/>
-              <w:jc w:val="both"/>
-              <w:rPr>
-                <w:rFonts w:ascii="Calibri" w:hAnsi="Calibri" w:eastAsia="Calibri" w:cs="Calibri"/>
-                <w:b w:val="false"/>
-                <w:position w:val="0"/>
-                <w:sz w:val="22"/>
-                <w:sz w:val="22"/>
-                <w:szCs w:val="22"/>
-                <w:vertAlign w:val="baseline"/>
-              </w:rPr>
-            </w:pPr>
-            <w:r>
-              <w:rPr>
-                <w:rFonts w:eastAsia="Calibri" w:cs="Calibri" w:ascii="Calibri" w:hAnsi="Calibri"/>
-                <w:b w:val="false"/>
-                <w:position w:val="0"/>
-                <w:sz w:val="22"/>
-                <w:sz w:val="22"/>
-                <w:szCs w:val="22"/>
-                <w:vertAlign w:val="baseline"/>
-              </w:rPr>
-            </w:r>
-          </w:p>
-          <w:p>
-            <w:pPr>
-              <w:pStyle w:val="Normal1"/>
-              <w:keepNext w:val="false"/>
-              <w:keepLines w:val="false"/>
-              <w:widowControl/>
-              <w:numPr>
-                <w:ilvl w:val="0"/>
-                <w:numId w:val="2"/>
-              </w:numPr>
-              <w:shd w:val="clear" w:fill="auto"/>
-              <w:spacing w:lineRule="auto" w:line="240" w:before="0" w:after="0"/>
-              <w:ind w:hanging="360" w:left="360" w:right="0"/>
-              <w:jc w:val="both"/>
-              <w:rPr>
-                <w:rFonts w:ascii="Calibri" w:hAnsi="Calibri" w:eastAsia="Calibri" w:cs="Calibri"/>
-                <w:b w:val="false"/>
-                <w:i w:val="false"/>
-                <w:i w:val="false"/>
-                <w:caps w:val="false"/>
-                <w:smallCaps w:val="false"/>
-                <w:strike w:val="false"/>
-                <w:dstrike w:val="false"/>
-                <w:color w:val="000000"/>
-                <w:position w:val="0"/>
-                <w:sz w:val="22"/>
-                <w:sz w:val="22"/>
-                <w:szCs w:val="22"/>
-                <w:u w:val="none"/>
-                <w:shd w:fill="auto" w:val="clear"/>
-                <w:vertAlign w:val="baseline"/>
-              </w:rPr>
-            </w:pPr>
-            <w:r>
-              <w:rPr>
-                <w:rFonts w:eastAsia="Calibri" w:cs="Calibri" w:ascii="Calibri" w:hAnsi="Calibri"/>
-                <w:b w:val="false"/>
-                <w:i w:val="false"/>
-                <w:caps w:val="false"/>
-                <w:smallCaps w:val="false"/>
-                <w:strike w:val="false"/>
-                <w:dstrike w:val="false"/>
-                <w:color w:val="000000"/>
-                <w:position w:val="0"/>
-                <w:sz w:val="22"/>
-                <w:sz w:val="22"/>
-                <w:szCs w:val="22"/>
-                <w:u w:val="none"/>
-                <w:shd w:fill="auto" w:val="clear"/>
-                <w:vertAlign w:val="baseline"/>
-              </w:rPr>
-              <w:t>Conceptualización del número racional.</w:t>
-            </w:r>
-          </w:p>
-          <w:p>
-            <w:pPr>
-              <w:pStyle w:val="Normal1"/>
-              <w:keepNext w:val="false"/>
-              <w:keepLines w:val="false"/>
-              <w:widowControl/>
-              <w:numPr>
-                <w:ilvl w:val="0"/>
-                <w:numId w:val="2"/>
-              </w:numPr>
-              <w:shd w:val="clear" w:fill="auto"/>
-              <w:spacing w:lineRule="auto" w:line="240" w:before="0" w:after="0"/>
-              <w:ind w:hanging="360" w:left="360" w:right="0"/>
-              <w:jc w:val="both"/>
-              <w:rPr>
-                <w:rFonts w:ascii="Calibri" w:hAnsi="Calibri" w:eastAsia="Calibri" w:cs="Calibri"/>
-                <w:b w:val="false"/>
-                <w:i w:val="false"/>
-                <w:i w:val="false"/>
-                <w:caps w:val="false"/>
-                <w:smallCaps w:val="false"/>
-                <w:strike w:val="false"/>
-                <w:dstrike w:val="false"/>
-                <w:color w:val="000000"/>
-                <w:position w:val="0"/>
-                <w:sz w:val="22"/>
-                <w:sz w:val="22"/>
-                <w:szCs w:val="22"/>
-                <w:u w:val="none"/>
-                <w:shd w:fill="auto" w:val="clear"/>
-                <w:vertAlign w:val="baseline"/>
-              </w:rPr>
-            </w:pPr>
-            <w:r>
-              <w:rPr>
-                <w:rFonts w:eastAsia="Calibri" w:cs="Calibri" w:ascii="Calibri" w:hAnsi="Calibri"/>
-                <w:b w:val="false"/>
-                <w:i w:val="false"/>
-                <w:caps w:val="false"/>
-                <w:smallCaps w:val="false"/>
-                <w:strike w:val="false"/>
-                <w:dstrike w:val="false"/>
-                <w:color w:val="000000"/>
-                <w:position w:val="0"/>
-                <w:sz w:val="22"/>
-                <w:sz w:val="22"/>
-                <w:szCs w:val="22"/>
-                <w:u w:val="none"/>
-                <w:shd w:fill="auto" w:val="clear"/>
-                <w:vertAlign w:val="baseline"/>
-              </w:rPr>
-              <w:t>Estrategias para la enseñanza en el aula de las diferentes representaciones del conjunto numérico: fracción, porcentaje, decimal y gráfico.</w:t>
-            </w:r>
-          </w:p>
-          <w:p>
-            <w:pPr>
-              <w:pStyle w:val="Normal1"/>
-              <w:jc w:val="both"/>
-              <w:rPr>
-                <w:rFonts w:ascii="Calibri" w:hAnsi="Calibri" w:eastAsia="Calibri" w:cs="Calibri"/>
-                <w:b w:val="false"/>
-                <w:position w:val="0"/>
-                <w:sz w:val="22"/>
-                <w:sz w:val="22"/>
-                <w:szCs w:val="22"/>
-                <w:vertAlign w:val="baseline"/>
-              </w:rPr>
-            </w:pPr>
-            <w:r>
-              <w:rPr>
-                <w:rFonts w:eastAsia="Calibri" w:cs="Calibri" w:ascii="Calibri" w:hAnsi="Calibri"/>
-                <w:b w:val="false"/>
-                <w:position w:val="0"/>
-                <w:sz w:val="22"/>
-                <w:sz w:val="22"/>
-                <w:szCs w:val="22"/>
-                <w:vertAlign w:val="baseline"/>
-              </w:rPr>
-            </w:r>
-          </w:p>
-          <w:p>
-            <w:pPr>
-              <w:pStyle w:val="Normal1"/>
-              <w:jc w:val="both"/>
-              <w:rPr>
-                <w:rFonts w:ascii="Calibri" w:hAnsi="Calibri" w:eastAsia="Calibri" w:cs="Calibri"/>
-                <w:b w:val="false"/>
-                <w:position w:val="0"/>
-                <w:sz w:val="22"/>
-                <w:sz w:val="22"/>
-                <w:szCs w:val="22"/>
-                <w:vertAlign w:val="baseline"/>
-              </w:rPr>
-            </w:pPr>
-            <w:r>
-              <w:rPr>
-                <w:rFonts w:eastAsia="Calibri" w:cs="Calibri" w:ascii="Calibri" w:hAnsi="Calibri"/>
-                <w:b/>
-                <w:position w:val="0"/>
-                <w:sz w:val="22"/>
-                <w:sz w:val="22"/>
-                <w:szCs w:val="22"/>
-                <w:vertAlign w:val="baseline"/>
-              </w:rPr>
-              <w:t xml:space="preserve">Eje Problémico 6.  </w:t>
-            </w:r>
-            <w:r>
-              <w:rPr>
-                <w:rFonts w:eastAsia="Calibri" w:cs="Calibri" w:ascii="Calibri" w:hAnsi="Calibri"/>
-                <w:position w:val="0"/>
-                <w:sz w:val="22"/>
-                <w:sz w:val="22"/>
-                <w:szCs w:val="22"/>
-                <w:vertAlign w:val="baseline"/>
-              </w:rPr>
-              <w:t>Análisis y reflexión a partir del diseño e implementación de actividades de aprendizaje</w:t>
-            </w:r>
-          </w:p>
-          <w:p>
-            <w:pPr>
-              <w:pStyle w:val="Normal1"/>
-              <w:jc w:val="both"/>
-              <w:rPr>
-                <w:rFonts w:ascii="Calibri" w:hAnsi="Calibri" w:eastAsia="Calibri" w:cs="Calibri"/>
-                <w:b w:val="false"/>
-                <w:position w:val="0"/>
-                <w:sz w:val="22"/>
-                <w:sz w:val="22"/>
-                <w:szCs w:val="22"/>
-                <w:vertAlign w:val="baseline"/>
-              </w:rPr>
-            </w:pPr>
-            <w:r>
-              <w:rPr>
-                <w:rFonts w:eastAsia="Calibri" w:cs="Calibri" w:ascii="Calibri" w:hAnsi="Calibri"/>
-                <w:b w:val="false"/>
-                <w:position w:val="0"/>
-                <w:sz w:val="22"/>
-                <w:sz w:val="22"/>
-                <w:szCs w:val="22"/>
-                <w:vertAlign w:val="baseline"/>
-              </w:rPr>
-            </w:r>
-          </w:p>
-          <w:p>
-            <w:pPr>
-              <w:pStyle w:val="Normal1"/>
-              <w:jc w:val="both"/>
-              <w:rPr>
-                <w:rFonts w:ascii="Calibri" w:hAnsi="Calibri" w:eastAsia="Calibri" w:cs="Calibri"/>
-                <w:position w:val="0"/>
-                <w:sz w:val="22"/>
-                <w:sz w:val="22"/>
-                <w:szCs w:val="22"/>
-                <w:vertAlign w:val="baseline"/>
-              </w:rPr>
-            </w:pPr>
-            <w:r>
-              <w:rPr>
-                <w:rFonts w:eastAsia="Calibri" w:cs="Calibri" w:ascii="Calibri" w:hAnsi="Calibri"/>
-                <w:position w:val="0"/>
-                <w:sz w:val="22"/>
-                <w:sz w:val="22"/>
-                <w:szCs w:val="22"/>
-                <w:vertAlign w:val="baseline"/>
-              </w:rPr>
-              <w:t>Pregunta orientadora:</w:t>
-            </w:r>
-          </w:p>
-          <w:p>
-            <w:pPr>
-              <w:pStyle w:val="Normal1"/>
-              <w:jc w:val="both"/>
-              <w:rPr>
-                <w:rFonts w:ascii="Calibri" w:hAnsi="Calibri" w:eastAsia="Calibri" w:cs="Calibri"/>
-                <w:position w:val="0"/>
-                <w:sz w:val="22"/>
-                <w:sz w:val="22"/>
-                <w:szCs w:val="22"/>
-                <w:vertAlign w:val="baseline"/>
-              </w:rPr>
-            </w:pPr>
-            <w:r>
-              <w:rPr>
-                <w:rFonts w:eastAsia="Calibri" w:cs="Calibri" w:ascii="Calibri" w:hAnsi="Calibri"/>
-                <w:position w:val="0"/>
-                <w:sz w:val="22"/>
-                <w:sz w:val="22"/>
-                <w:szCs w:val="22"/>
-                <w:vertAlign w:val="baseline"/>
-              </w:rPr>
-              <w:t>¿Cómo articular elementos pedagógicos y didácticos en el diseño de situaciones de aprendizaje en torno al pensamiento numérico escolar?</w:t>
-            </w:r>
-          </w:p>
-          <w:p>
-            <w:pPr>
-              <w:pStyle w:val="Normal1"/>
-              <w:jc w:val="both"/>
-              <w:rPr>
-                <w:rFonts w:ascii="Calibri" w:hAnsi="Calibri" w:eastAsia="Calibri" w:cs="Calibri"/>
-                <w:position w:val="0"/>
-                <w:sz w:val="22"/>
-                <w:sz w:val="22"/>
-                <w:szCs w:val="22"/>
-                <w:vertAlign w:val="baseline"/>
-              </w:rPr>
-            </w:pPr>
-            <w:r>
-              <w:rPr>
-                <w:rFonts w:eastAsia="Calibri" w:cs="Calibri" w:ascii="Calibri" w:hAnsi="Calibri"/>
-                <w:position w:val="0"/>
-                <w:sz w:val="22"/>
-                <w:sz w:val="22"/>
-                <w:szCs w:val="22"/>
-                <w:vertAlign w:val="baseline"/>
-              </w:rPr>
-            </w:r>
-          </w:p>
-          <w:p>
-            <w:pPr>
-              <w:pStyle w:val="Normal1"/>
-              <w:tabs>
-                <w:tab w:val="clear" w:pos="708"/>
-                <w:tab w:val="left" w:pos="750" w:leader="none"/>
-              </w:tabs>
-              <w:jc w:val="both"/>
-              <w:rPr>
-                <w:rFonts w:ascii="Calibri" w:hAnsi="Calibri" w:eastAsia="Calibri" w:cs="Calibri"/>
-                <w:position w:val="0"/>
-                <w:sz w:val="22"/>
-                <w:sz w:val="22"/>
-                <w:szCs w:val="22"/>
-                <w:vertAlign w:val="baseline"/>
-              </w:rPr>
-            </w:pPr>
-            <w:r>
-              <w:rPr>
-                <w:rFonts w:eastAsia="Calibri" w:cs="Calibri" w:ascii="Calibri" w:hAnsi="Calibri"/>
-                <w:position w:val="0"/>
-                <w:sz w:val="22"/>
-                <w:sz w:val="22"/>
-                <w:szCs w:val="22"/>
-                <w:vertAlign w:val="baseline"/>
-              </w:rPr>
-              <w:t>No. de sesiones</w:t>
-            </w:r>
-            <w:r>
-              <w:rPr>
-                <w:rFonts w:eastAsia="Calibri" w:cs="Calibri" w:ascii="Calibri" w:hAnsi="Calibri"/>
-                <w:b/>
-                <w:position w:val="0"/>
-                <w:sz w:val="22"/>
-                <w:sz w:val="22"/>
-                <w:szCs w:val="22"/>
-                <w:vertAlign w:val="baseline"/>
-              </w:rPr>
-              <w:t xml:space="preserve">: </w:t>
-            </w:r>
-            <w:r>
-              <w:rPr>
-                <w:rFonts w:eastAsia="Calibri" w:cs="Calibri" w:ascii="Calibri" w:hAnsi="Calibri"/>
-                <w:position w:val="0"/>
-                <w:sz w:val="22"/>
-                <w:sz w:val="22"/>
-                <w:szCs w:val="22"/>
-                <w:vertAlign w:val="baseline"/>
-              </w:rPr>
-              <w:t>2 sesiones.</w:t>
-            </w:r>
-          </w:p>
-          <w:p>
-            <w:pPr>
-              <w:pStyle w:val="Normal1"/>
-              <w:jc w:val="both"/>
-              <w:rPr>
-                <w:rFonts w:ascii="Calibri" w:hAnsi="Calibri" w:eastAsia="Calibri" w:cs="Calibri"/>
-                <w:position w:val="0"/>
-                <w:sz w:val="24"/>
-                <w:sz w:val="24"/>
-                <w:vertAlign w:val="baseline"/>
-              </w:rPr>
-            </w:pPr>
-            <w:r>
-              <w:rPr>
-                <w:rFonts w:eastAsia="Calibri" w:cs="Calibri" w:ascii="Calibri" w:hAnsi="Calibri"/>
-                <w:position w:val="0"/>
-                <w:sz w:val="24"/>
-                <w:sz w:val="24"/>
-                <w:vertAlign w:val="baseline"/>
-              </w:rPr>
-            </w:r>
-          </w:p>
-          <w:p>
-            <w:pPr>
-              <w:pStyle w:val="Normal1"/>
-              <w:keepNext w:val="false"/>
-              <w:keepLines w:val="false"/>
-              <w:widowControl/>
-              <w:numPr>
-                <w:ilvl w:val="0"/>
-                <w:numId w:val="4"/>
-              </w:numPr>
-              <w:shd w:val="clear" w:fill="auto"/>
-              <w:spacing w:lineRule="auto" w:line="240" w:before="0" w:after="0"/>
-              <w:ind w:hanging="360" w:left="360" w:right="0"/>
-              <w:jc w:val="both"/>
-              <w:rPr>
-                <w:rFonts w:ascii="Calibri" w:hAnsi="Calibri" w:eastAsia="Calibri" w:cs="Calibri"/>
-                <w:b w:val="false"/>
-                <w:i w:val="false"/>
-                <w:i w:val="false"/>
-                <w:caps w:val="false"/>
-                <w:smallCaps w:val="false"/>
-                <w:strike w:val="false"/>
-                <w:dstrike w:val="false"/>
-                <w:color w:val="000000"/>
-                <w:position w:val="0"/>
-                <w:sz w:val="22"/>
-                <w:sz w:val="22"/>
-                <w:szCs w:val="22"/>
-                <w:u w:val="none"/>
-                <w:shd w:fill="auto" w:val="clear"/>
-                <w:vertAlign w:val="baseline"/>
-              </w:rPr>
-            </w:pPr>
-            <w:r>
-              <w:rPr>
-                <w:rFonts w:eastAsia="Calibri" w:cs="Calibri"/>
-                <w:b w:val="false"/>
-                <w:i w:val="false"/>
-                <w:caps w:val="false"/>
-                <w:smallCaps w:val="false"/>
-                <w:strike w:val="false"/>
-                <w:dstrike w:val="false"/>
-                <w:color w:val="000000"/>
-                <w:position w:val="0"/>
-                <w:sz w:val="24"/>
-                <w:sz w:val="24"/>
-                <w:u w:val="none"/>
-                <w:shd w:fill="auto" w:val="clear"/>
-                <w:vertAlign w:val="baseline"/>
-              </w:rPr>
-              <w:t>Diseño, implementación y reflexión de una práctica relacionada con el pensamiento numérico en la escuela</w:t>
+              <w:rPr/>
             </w:r>
           </w:p>
         </w:tc>
@@ -10620,7 +8038,7 @@
             <w:bCs/>
             <w:rFonts w:ascii="Calibri" w:hAnsi="Calibri"/>
           </w:rPr>
-          <w:t>8</w:t>
+          <w:t>5</w:t>
         </w:r>
         <w:r>
           <w:rPr>
@@ -10673,7 +8091,7 @@
             <w:bCs/>
             <w:rFonts w:ascii="Calibri" w:hAnsi="Calibri"/>
           </w:rPr>
-          <w:t>8</w:t>
+          <w:t>5</w:t>
         </w:r>
         <w:r>
           <w:rPr>
@@ -10768,7 +8186,7 @@
             <w:bCs/>
             <w:rFonts w:ascii="Calibri" w:hAnsi="Calibri"/>
           </w:rPr>
-          <w:t>8</w:t>
+          <w:t>5</w:t>
         </w:r>
         <w:r>
           <w:rPr>
@@ -10821,7 +8239,7 @@
             <w:bCs/>
             <w:rFonts w:ascii="Calibri" w:hAnsi="Calibri"/>
           </w:rPr>
-          <w:t>8</w:t>
+          <w:t>5</w:t>
         </w:r>
         <w:r>
           <w:rPr>
@@ -11497,363 +8915,6 @@
   <w:abstractNum w:abstractNumId="2">
     <w:lvl w:ilvl="0">
       <w:start w:val="1"/>
-      <w:numFmt w:val="lowerLetter"/>
-      <w:lvlText w:val="%1."/>
-      <w:lvlJc w:val="left"/>
-      <w:pPr>
-        <w:tabs>
-          <w:tab w:val="num" w:pos="0"/>
-        </w:tabs>
-        <w:ind w:left="720" w:hanging="360"/>
-      </w:pPr>
-      <w:rPr/>
-    </w:lvl>
-    <w:lvl w:ilvl="1">
-      <w:start w:val="1"/>
-      <w:numFmt w:val="lowerLetter"/>
-      <w:lvlText w:val="%2."/>
-      <w:lvlJc w:val="left"/>
-      <w:pPr>
-        <w:tabs>
-          <w:tab w:val="num" w:pos="0"/>
-        </w:tabs>
-        <w:ind w:left="1440" w:hanging="360"/>
-      </w:pPr>
-      <w:rPr/>
-    </w:lvl>
-    <w:lvl w:ilvl="2">
-      <w:start w:val="1"/>
-      <w:numFmt w:val="lowerRoman"/>
-      <w:lvlText w:val="%3."/>
-      <w:lvlJc w:val="right"/>
-      <w:pPr>
-        <w:tabs>
-          <w:tab w:val="num" w:pos="0"/>
-        </w:tabs>
-        <w:ind w:left="2160" w:hanging="180"/>
-      </w:pPr>
-      <w:rPr/>
-    </w:lvl>
-    <w:lvl w:ilvl="3">
-      <w:start w:val="1"/>
-      <w:numFmt w:val="decimal"/>
-      <w:lvlText w:val="%4."/>
-      <w:lvlJc w:val="left"/>
-      <w:pPr>
-        <w:tabs>
-          <w:tab w:val="num" w:pos="0"/>
-        </w:tabs>
-        <w:ind w:left="2880" w:hanging="360"/>
-      </w:pPr>
-      <w:rPr/>
-    </w:lvl>
-    <w:lvl w:ilvl="4">
-      <w:start w:val="1"/>
-      <w:numFmt w:val="lowerLetter"/>
-      <w:lvlText w:val="%5."/>
-      <w:lvlJc w:val="left"/>
-      <w:pPr>
-        <w:tabs>
-          <w:tab w:val="num" w:pos="0"/>
-        </w:tabs>
-        <w:ind w:left="3600" w:hanging="360"/>
-      </w:pPr>
-      <w:rPr/>
-    </w:lvl>
-    <w:lvl w:ilvl="5">
-      <w:start w:val="1"/>
-      <w:numFmt w:val="lowerRoman"/>
-      <w:lvlText w:val="%6."/>
-      <w:lvlJc w:val="right"/>
-      <w:pPr>
-        <w:tabs>
-          <w:tab w:val="num" w:pos="0"/>
-        </w:tabs>
-        <w:ind w:left="4320" w:hanging="180"/>
-      </w:pPr>
-      <w:rPr/>
-    </w:lvl>
-    <w:lvl w:ilvl="6">
-      <w:start w:val="1"/>
-      <w:numFmt w:val="decimal"/>
-      <w:lvlText w:val="%7."/>
-      <w:lvlJc w:val="left"/>
-      <w:pPr>
-        <w:tabs>
-          <w:tab w:val="num" w:pos="0"/>
-        </w:tabs>
-        <w:ind w:left="5040" w:hanging="360"/>
-      </w:pPr>
-      <w:rPr/>
-    </w:lvl>
-    <w:lvl w:ilvl="7">
-      <w:start w:val="1"/>
-      <w:numFmt w:val="lowerLetter"/>
-      <w:lvlText w:val="%8."/>
-      <w:lvlJc w:val="left"/>
-      <w:pPr>
-        <w:tabs>
-          <w:tab w:val="num" w:pos="0"/>
-        </w:tabs>
-        <w:ind w:left="5760" w:hanging="360"/>
-      </w:pPr>
-      <w:rPr/>
-    </w:lvl>
-    <w:lvl w:ilvl="8">
-      <w:start w:val="1"/>
-      <w:numFmt w:val="lowerRoman"/>
-      <w:lvlText w:val="%9."/>
-      <w:lvlJc w:val="right"/>
-      <w:pPr>
-        <w:tabs>
-          <w:tab w:val="num" w:pos="0"/>
-        </w:tabs>
-        <w:ind w:left="6480" w:hanging="180"/>
-      </w:pPr>
-      <w:rPr/>
-    </w:lvl>
-  </w:abstractNum>
-  <w:abstractNum w:abstractNumId="3">
-    <w:lvl w:ilvl="0">
-      <w:start w:val="1"/>
-      <w:numFmt w:val="lowerLetter"/>
-      <w:lvlText w:val="%1."/>
-      <w:lvlJc w:val="left"/>
-      <w:pPr>
-        <w:tabs>
-          <w:tab w:val="num" w:pos="0"/>
-        </w:tabs>
-        <w:ind w:left="720" w:hanging="360"/>
-      </w:pPr>
-      <w:rPr/>
-    </w:lvl>
-    <w:lvl w:ilvl="1">
-      <w:start w:val="1"/>
-      <w:numFmt w:val="lowerLetter"/>
-      <w:lvlText w:val="%2."/>
-      <w:lvlJc w:val="left"/>
-      <w:pPr>
-        <w:tabs>
-          <w:tab w:val="num" w:pos="0"/>
-        </w:tabs>
-        <w:ind w:left="1440" w:hanging="360"/>
-      </w:pPr>
-      <w:rPr/>
-    </w:lvl>
-    <w:lvl w:ilvl="2">
-      <w:start w:val="1"/>
-      <w:numFmt w:val="lowerRoman"/>
-      <w:lvlText w:val="%3."/>
-      <w:lvlJc w:val="right"/>
-      <w:pPr>
-        <w:tabs>
-          <w:tab w:val="num" w:pos="0"/>
-        </w:tabs>
-        <w:ind w:left="2160" w:hanging="180"/>
-      </w:pPr>
-      <w:rPr/>
-    </w:lvl>
-    <w:lvl w:ilvl="3">
-      <w:start w:val="1"/>
-      <w:numFmt w:val="decimal"/>
-      <w:lvlText w:val="%4."/>
-      <w:lvlJc w:val="left"/>
-      <w:pPr>
-        <w:tabs>
-          <w:tab w:val="num" w:pos="0"/>
-        </w:tabs>
-        <w:ind w:left="2880" w:hanging="360"/>
-      </w:pPr>
-      <w:rPr/>
-    </w:lvl>
-    <w:lvl w:ilvl="4">
-      <w:start w:val="1"/>
-      <w:numFmt w:val="lowerLetter"/>
-      <w:lvlText w:val="%5."/>
-      <w:lvlJc w:val="left"/>
-      <w:pPr>
-        <w:tabs>
-          <w:tab w:val="num" w:pos="0"/>
-        </w:tabs>
-        <w:ind w:left="3600" w:hanging="360"/>
-      </w:pPr>
-      <w:rPr/>
-    </w:lvl>
-    <w:lvl w:ilvl="5">
-      <w:start w:val="1"/>
-      <w:numFmt w:val="lowerRoman"/>
-      <w:lvlText w:val="%6."/>
-      <w:lvlJc w:val="right"/>
-      <w:pPr>
-        <w:tabs>
-          <w:tab w:val="num" w:pos="0"/>
-        </w:tabs>
-        <w:ind w:left="4320" w:hanging="180"/>
-      </w:pPr>
-      <w:rPr/>
-    </w:lvl>
-    <w:lvl w:ilvl="6">
-      <w:start w:val="1"/>
-      <w:numFmt w:val="decimal"/>
-      <w:lvlText w:val="%7."/>
-      <w:lvlJc w:val="left"/>
-      <w:pPr>
-        <w:tabs>
-          <w:tab w:val="num" w:pos="0"/>
-        </w:tabs>
-        <w:ind w:left="5040" w:hanging="360"/>
-      </w:pPr>
-      <w:rPr/>
-    </w:lvl>
-    <w:lvl w:ilvl="7">
-      <w:start w:val="1"/>
-      <w:numFmt w:val="lowerLetter"/>
-      <w:lvlText w:val="%8."/>
-      <w:lvlJc w:val="left"/>
-      <w:pPr>
-        <w:tabs>
-          <w:tab w:val="num" w:pos="0"/>
-        </w:tabs>
-        <w:ind w:left="5760" w:hanging="360"/>
-      </w:pPr>
-      <w:rPr/>
-    </w:lvl>
-    <w:lvl w:ilvl="8">
-      <w:start w:val="1"/>
-      <w:numFmt w:val="lowerRoman"/>
-      <w:lvlText w:val="%9."/>
-      <w:lvlJc w:val="right"/>
-      <w:pPr>
-        <w:tabs>
-          <w:tab w:val="num" w:pos="0"/>
-        </w:tabs>
-        <w:ind w:left="6480" w:hanging="180"/>
-      </w:pPr>
-      <w:rPr/>
-    </w:lvl>
-  </w:abstractNum>
-  <w:abstractNum w:abstractNumId="4">
-    <w:lvl w:ilvl="0">
-      <w:start w:val="1"/>
-      <w:numFmt w:val="lowerLetter"/>
-      <w:lvlText w:val="%1."/>
-      <w:lvlJc w:val="left"/>
-      <w:pPr>
-        <w:tabs>
-          <w:tab w:val="num" w:pos="0"/>
-        </w:tabs>
-        <w:ind w:left="720" w:hanging="360"/>
-      </w:pPr>
-      <w:rPr/>
-    </w:lvl>
-    <w:lvl w:ilvl="1">
-      <w:start w:val="1"/>
-      <w:numFmt w:val="lowerLetter"/>
-      <w:lvlText w:val="%2."/>
-      <w:lvlJc w:val="left"/>
-      <w:pPr>
-        <w:tabs>
-          <w:tab w:val="num" w:pos="0"/>
-        </w:tabs>
-        <w:ind w:left="1440" w:hanging="360"/>
-      </w:pPr>
-      <w:rPr/>
-    </w:lvl>
-    <w:lvl w:ilvl="2">
-      <w:start w:val="1"/>
-      <w:numFmt w:val="lowerRoman"/>
-      <w:lvlText w:val="%3."/>
-      <w:lvlJc w:val="right"/>
-      <w:pPr>
-        <w:tabs>
-          <w:tab w:val="num" w:pos="0"/>
-        </w:tabs>
-        <w:ind w:left="2160" w:hanging="180"/>
-      </w:pPr>
-      <w:rPr/>
-    </w:lvl>
-    <w:lvl w:ilvl="3">
-      <w:start w:val="1"/>
-      <w:numFmt w:val="decimal"/>
-      <w:lvlText w:val="%4."/>
-      <w:lvlJc w:val="left"/>
-      <w:pPr>
-        <w:tabs>
-          <w:tab w:val="num" w:pos="0"/>
-        </w:tabs>
-        <w:ind w:left="2880" w:hanging="360"/>
-      </w:pPr>
-      <w:rPr/>
-    </w:lvl>
-    <w:lvl w:ilvl="4">
-      <w:start w:val="1"/>
-      <w:numFmt w:val="lowerLetter"/>
-      <w:lvlText w:val="%5."/>
-      <w:lvlJc w:val="left"/>
-      <w:pPr>
-        <w:tabs>
-          <w:tab w:val="num" w:pos="0"/>
-        </w:tabs>
-        <w:ind w:left="3600" w:hanging="360"/>
-      </w:pPr>
-      <w:rPr/>
-    </w:lvl>
-    <w:lvl w:ilvl="5">
-      <w:start w:val="1"/>
-      <w:numFmt w:val="lowerRoman"/>
-      <w:lvlText w:val="%6."/>
-      <w:lvlJc w:val="right"/>
-      <w:pPr>
-        <w:tabs>
-          <w:tab w:val="num" w:pos="0"/>
-        </w:tabs>
-        <w:ind w:left="4320" w:hanging="180"/>
-      </w:pPr>
-      <w:rPr/>
-    </w:lvl>
-    <w:lvl w:ilvl="6">
-      <w:start w:val="1"/>
-      <w:numFmt w:val="decimal"/>
-      <w:lvlText w:val="%7."/>
-      <w:lvlJc w:val="left"/>
-      <w:pPr>
-        <w:tabs>
-          <w:tab w:val="num" w:pos="0"/>
-        </w:tabs>
-        <w:ind w:left="5040" w:hanging="360"/>
-      </w:pPr>
-      <w:rPr/>
-    </w:lvl>
-    <w:lvl w:ilvl="7">
-      <w:start w:val="1"/>
-      <w:numFmt w:val="lowerLetter"/>
-      <w:lvlText w:val="%8."/>
-      <w:lvlJc w:val="left"/>
-      <w:pPr>
-        <w:tabs>
-          <w:tab w:val="num" w:pos="0"/>
-        </w:tabs>
-        <w:ind w:left="5760" w:hanging="360"/>
-      </w:pPr>
-      <w:rPr/>
-    </w:lvl>
-    <w:lvl w:ilvl="8">
-      <w:start w:val="1"/>
-      <w:numFmt w:val="lowerRoman"/>
-      <w:lvlText w:val="%9."/>
-      <w:lvlJc w:val="right"/>
-      <w:pPr>
-        <w:tabs>
-          <w:tab w:val="num" w:pos="0"/>
-        </w:tabs>
-        <w:ind w:left="6480" w:hanging="180"/>
-      </w:pPr>
-      <w:rPr/>
-    </w:lvl>
-  </w:abstractNum>
-  <w:abstractNum w:abstractNumId="5">
-    <w:lvl w:ilvl="0">
-      <w:start w:val="1"/>
       <w:numFmt w:val="none"/>
       <w:suff w:val="nothing"/>
       <w:lvlText w:val=""/>
@@ -11975,15 +9036,6 @@
   </w:num>
   <w:num w:numId="2">
     <w:abstractNumId w:val="2"/>
-  </w:num>
-  <w:num w:numId="3">
-    <w:abstractNumId w:val="3"/>
-  </w:num>
-  <w:num w:numId="4">
-    <w:abstractNumId w:val="4"/>
-  </w:num>
-  <w:num w:numId="5">
-    <w:abstractNumId w:val="5"/>
   </w:num>
 </w:numbering>
 </file>

</xml_diff>